<commit_message>
updated báo cáo cuối kỳ.
</commit_message>
<xml_diff>
--- a/báo cáo.docx
+++ b/báo cáo.docx
@@ -7,6 +7,2835 @@
         <w:t>Nhận xét của giáo viên</w:t>
       </w:r>
     </w:p>
+    <w:p>
+      <w:r>
+        <w:br w:type="page"/>
+      </w:r>
+    </w:p>
+    <w:sdt>
+      <w:sdtPr>
+        <w:id w:val="-1752808361"/>
+        <w:docPartObj>
+          <w:docPartGallery w:val="Table of Contents"/>
+          <w:docPartUnique/>
+        </w:docPartObj>
+      </w:sdtPr>
+      <w:sdtEndPr>
+        <w:rPr>
+          <w:rFonts w:ascii="Constantia" w:eastAsiaTheme="minorHAnsi" w:hAnsi="Constantia" w:cstheme="minorBidi"/>
+          <w:b/>
+          <w:bCs/>
+          <w:noProof/>
+          <w:color w:val="auto"/>
+          <w:sz w:val="22"/>
+          <w:szCs w:val="22"/>
+        </w:rPr>
+      </w:sdtEndPr>
+      <w:sdtContent>
+        <w:p>
+          <w:pPr>
+            <w:pStyle w:val="TOCHeading"/>
+          </w:pPr>
+          <w:r>
+            <w:t>Nội dung</w:t>
+          </w:r>
+          <w:bookmarkStart w:id="0" w:name="_GoBack"/>
+          <w:bookmarkEnd w:id="0"/>
+        </w:p>
+        <w:p>
+          <w:pPr>
+            <w:pStyle w:val="TOC1"/>
+            <w:tabs>
+              <w:tab w:val="left" w:pos="440"/>
+              <w:tab w:val="right" w:leader="dot" w:pos="9350"/>
+            </w:tabs>
+            <w:rPr>
+              <w:rFonts w:asciiTheme="minorHAnsi" w:eastAsiaTheme="minorEastAsia" w:hAnsiTheme="minorHAnsi"/>
+              <w:noProof/>
+            </w:rPr>
+          </w:pPr>
+          <w:r>
+            <w:fldChar w:fldCharType="begin"/>
+          </w:r>
+          <w:r>
+            <w:instrText xml:space="preserve"> TOC \o "1-3" \h \z \u </w:instrText>
+          </w:r>
+          <w:r>
+            <w:fldChar w:fldCharType="separate"/>
+          </w:r>
+          <w:hyperlink w:anchor="_Toc470156249" w:history="1">
+            <w:r>
+              <w:rPr>
+                <w:rStyle w:val="Hyperlink"/>
+                <w:noProof/>
+              </w:rPr>
+              <w:t>1.</w:t>
+            </w:r>
+            <w:r>
+              <w:rPr>
+                <w:rFonts w:asciiTheme="minorHAnsi" w:eastAsiaTheme="minorEastAsia" w:hAnsiTheme="minorHAnsi"/>
+                <w:noProof/>
+              </w:rPr>
+              <w:tab/>
+            </w:r>
+            <w:r>
+              <w:rPr>
+                <w:rStyle w:val="Hyperlink"/>
+                <w:noProof/>
+              </w:rPr>
+              <w:t>Giới thiệu đề tài</w:t>
+            </w:r>
+            <w:r>
+              <w:rPr>
+                <w:noProof/>
+                <w:webHidden/>
+              </w:rPr>
+              <w:tab/>
+            </w:r>
+            <w:r>
+              <w:rPr>
+                <w:noProof/>
+                <w:webHidden/>
+              </w:rPr>
+              <w:fldChar w:fldCharType="begin"/>
+            </w:r>
+            <w:r>
+              <w:rPr>
+                <w:noProof/>
+                <w:webHidden/>
+              </w:rPr>
+              <w:instrText xml:space="preserve"> PAGEREF _Toc470156249 \h </w:instrText>
+            </w:r>
+            <w:r>
+              <w:rPr>
+                <w:noProof/>
+                <w:webHidden/>
+              </w:rPr>
+            </w:r>
+            <w:r>
+              <w:rPr>
+                <w:noProof/>
+                <w:webHidden/>
+              </w:rPr>
+              <w:fldChar w:fldCharType="separate"/>
+            </w:r>
+            <w:r>
+              <w:rPr>
+                <w:noProof/>
+                <w:webHidden/>
+              </w:rPr>
+              <w:t>4</w:t>
+            </w:r>
+            <w:r>
+              <w:rPr>
+                <w:noProof/>
+                <w:webHidden/>
+              </w:rPr>
+              <w:fldChar w:fldCharType="end"/>
+            </w:r>
+          </w:hyperlink>
+        </w:p>
+        <w:p>
+          <w:pPr>
+            <w:pStyle w:val="TOC1"/>
+            <w:tabs>
+              <w:tab w:val="left" w:pos="660"/>
+              <w:tab w:val="right" w:leader="dot" w:pos="9350"/>
+            </w:tabs>
+            <w:rPr>
+              <w:rFonts w:asciiTheme="minorHAnsi" w:eastAsiaTheme="minorEastAsia" w:hAnsiTheme="minorHAnsi"/>
+              <w:noProof/>
+            </w:rPr>
+          </w:pPr>
+          <w:hyperlink w:anchor="_Toc470156250" w:history="1">
+            <w:r>
+              <w:rPr>
+                <w:rStyle w:val="Hyperlink"/>
+                <w:noProof/>
+              </w:rPr>
+              <w:t>1.1.</w:t>
+            </w:r>
+            <w:r>
+              <w:rPr>
+                <w:rFonts w:asciiTheme="minorHAnsi" w:eastAsiaTheme="minorEastAsia" w:hAnsiTheme="minorHAnsi"/>
+                <w:noProof/>
+              </w:rPr>
+              <w:tab/>
+            </w:r>
+            <w:r>
+              <w:rPr>
+                <w:rStyle w:val="Hyperlink"/>
+                <w:noProof/>
+              </w:rPr>
+              <w:t>Tổng quan</w:t>
+            </w:r>
+            <w:r>
+              <w:rPr>
+                <w:noProof/>
+                <w:webHidden/>
+              </w:rPr>
+              <w:tab/>
+            </w:r>
+            <w:r>
+              <w:rPr>
+                <w:noProof/>
+                <w:webHidden/>
+              </w:rPr>
+              <w:fldChar w:fldCharType="begin"/>
+            </w:r>
+            <w:r>
+              <w:rPr>
+                <w:noProof/>
+                <w:webHidden/>
+              </w:rPr>
+              <w:instrText xml:space="preserve"> PAGEREF _Toc470156250 \h </w:instrText>
+            </w:r>
+            <w:r>
+              <w:rPr>
+                <w:noProof/>
+                <w:webHidden/>
+              </w:rPr>
+            </w:r>
+            <w:r>
+              <w:rPr>
+                <w:noProof/>
+                <w:webHidden/>
+              </w:rPr>
+              <w:fldChar w:fldCharType="separate"/>
+            </w:r>
+            <w:r>
+              <w:rPr>
+                <w:noProof/>
+                <w:webHidden/>
+              </w:rPr>
+              <w:t>4</w:t>
+            </w:r>
+            <w:r>
+              <w:rPr>
+                <w:noProof/>
+                <w:webHidden/>
+              </w:rPr>
+              <w:fldChar w:fldCharType="end"/>
+            </w:r>
+          </w:hyperlink>
+        </w:p>
+        <w:p>
+          <w:pPr>
+            <w:pStyle w:val="TOC1"/>
+            <w:tabs>
+              <w:tab w:val="left" w:pos="660"/>
+              <w:tab w:val="right" w:leader="dot" w:pos="9350"/>
+            </w:tabs>
+            <w:rPr>
+              <w:rFonts w:asciiTheme="minorHAnsi" w:eastAsiaTheme="minorEastAsia" w:hAnsiTheme="minorHAnsi"/>
+              <w:noProof/>
+            </w:rPr>
+          </w:pPr>
+          <w:hyperlink w:anchor="_Toc470156251" w:history="1">
+            <w:r>
+              <w:rPr>
+                <w:rStyle w:val="Hyperlink"/>
+                <w:noProof/>
+              </w:rPr>
+              <w:t>1.2.</w:t>
+            </w:r>
+            <w:r>
+              <w:rPr>
+                <w:rFonts w:asciiTheme="minorHAnsi" w:eastAsiaTheme="minorEastAsia" w:hAnsiTheme="minorHAnsi"/>
+                <w:noProof/>
+              </w:rPr>
+              <w:tab/>
+            </w:r>
+            <w:r>
+              <w:rPr>
+                <w:rStyle w:val="Hyperlink"/>
+                <w:noProof/>
+              </w:rPr>
+              <w:t>Phạm vi đề tài</w:t>
+            </w:r>
+            <w:r>
+              <w:rPr>
+                <w:noProof/>
+                <w:webHidden/>
+              </w:rPr>
+              <w:tab/>
+            </w:r>
+            <w:r>
+              <w:rPr>
+                <w:noProof/>
+                <w:webHidden/>
+              </w:rPr>
+              <w:fldChar w:fldCharType="begin"/>
+            </w:r>
+            <w:r>
+              <w:rPr>
+                <w:noProof/>
+                <w:webHidden/>
+              </w:rPr>
+              <w:instrText xml:space="preserve"> PAGEREF _Toc470156251 \h </w:instrText>
+            </w:r>
+            <w:r>
+              <w:rPr>
+                <w:noProof/>
+                <w:webHidden/>
+              </w:rPr>
+            </w:r>
+            <w:r>
+              <w:rPr>
+                <w:noProof/>
+                <w:webHidden/>
+              </w:rPr>
+              <w:fldChar w:fldCharType="separate"/>
+            </w:r>
+            <w:r>
+              <w:rPr>
+                <w:noProof/>
+                <w:webHidden/>
+              </w:rPr>
+              <w:t>4</w:t>
+            </w:r>
+            <w:r>
+              <w:rPr>
+                <w:noProof/>
+                <w:webHidden/>
+              </w:rPr>
+              <w:fldChar w:fldCharType="end"/>
+            </w:r>
+          </w:hyperlink>
+        </w:p>
+        <w:p>
+          <w:pPr>
+            <w:pStyle w:val="TOC1"/>
+            <w:tabs>
+              <w:tab w:val="left" w:pos="440"/>
+              <w:tab w:val="right" w:leader="dot" w:pos="9350"/>
+            </w:tabs>
+            <w:rPr>
+              <w:rFonts w:asciiTheme="minorHAnsi" w:eastAsiaTheme="minorEastAsia" w:hAnsiTheme="minorHAnsi"/>
+              <w:noProof/>
+            </w:rPr>
+          </w:pPr>
+          <w:hyperlink w:anchor="_Toc470156252" w:history="1">
+            <w:r>
+              <w:rPr>
+                <w:rStyle w:val="Hyperlink"/>
+                <w:noProof/>
+              </w:rPr>
+              <w:t>2.</w:t>
+            </w:r>
+            <w:r>
+              <w:rPr>
+                <w:rFonts w:asciiTheme="minorHAnsi" w:eastAsiaTheme="minorEastAsia" w:hAnsiTheme="minorHAnsi"/>
+                <w:noProof/>
+              </w:rPr>
+              <w:tab/>
+            </w:r>
+            <w:r>
+              <w:rPr>
+                <w:rStyle w:val="Hyperlink"/>
+                <w:noProof/>
+              </w:rPr>
+              <w:t>Tổng quan về ngành Công nghệ Phần mềm</w:t>
+            </w:r>
+            <w:r>
+              <w:rPr>
+                <w:noProof/>
+                <w:webHidden/>
+              </w:rPr>
+              <w:tab/>
+            </w:r>
+            <w:r>
+              <w:rPr>
+                <w:noProof/>
+                <w:webHidden/>
+              </w:rPr>
+              <w:fldChar w:fldCharType="begin"/>
+            </w:r>
+            <w:r>
+              <w:rPr>
+                <w:noProof/>
+                <w:webHidden/>
+              </w:rPr>
+              <w:instrText xml:space="preserve"> PAGEREF _Toc470156252 \h </w:instrText>
+            </w:r>
+            <w:r>
+              <w:rPr>
+                <w:noProof/>
+                <w:webHidden/>
+              </w:rPr>
+            </w:r>
+            <w:r>
+              <w:rPr>
+                <w:noProof/>
+                <w:webHidden/>
+              </w:rPr>
+              <w:fldChar w:fldCharType="separate"/>
+            </w:r>
+            <w:r>
+              <w:rPr>
+                <w:noProof/>
+                <w:webHidden/>
+              </w:rPr>
+              <w:t>4</w:t>
+            </w:r>
+            <w:r>
+              <w:rPr>
+                <w:noProof/>
+                <w:webHidden/>
+              </w:rPr>
+              <w:fldChar w:fldCharType="end"/>
+            </w:r>
+          </w:hyperlink>
+        </w:p>
+        <w:p>
+          <w:pPr>
+            <w:pStyle w:val="TOC1"/>
+            <w:tabs>
+              <w:tab w:val="left" w:pos="660"/>
+              <w:tab w:val="right" w:leader="dot" w:pos="9350"/>
+            </w:tabs>
+            <w:rPr>
+              <w:rFonts w:asciiTheme="minorHAnsi" w:eastAsiaTheme="minorEastAsia" w:hAnsiTheme="minorHAnsi"/>
+              <w:noProof/>
+            </w:rPr>
+          </w:pPr>
+          <w:hyperlink w:anchor="_Toc470156253" w:history="1">
+            <w:r>
+              <w:rPr>
+                <w:rStyle w:val="Hyperlink"/>
+                <w:noProof/>
+              </w:rPr>
+              <w:t>2.1.</w:t>
+            </w:r>
+            <w:r>
+              <w:rPr>
+                <w:rFonts w:asciiTheme="minorHAnsi" w:eastAsiaTheme="minorEastAsia" w:hAnsiTheme="minorHAnsi"/>
+                <w:noProof/>
+              </w:rPr>
+              <w:tab/>
+            </w:r>
+            <w:r>
+              <w:rPr>
+                <w:rStyle w:val="Hyperlink"/>
+                <w:noProof/>
+              </w:rPr>
+              <w:t>Lịch sử</w:t>
+            </w:r>
+            <w:r>
+              <w:rPr>
+                <w:noProof/>
+                <w:webHidden/>
+              </w:rPr>
+              <w:tab/>
+            </w:r>
+            <w:r>
+              <w:rPr>
+                <w:noProof/>
+                <w:webHidden/>
+              </w:rPr>
+              <w:fldChar w:fldCharType="begin"/>
+            </w:r>
+            <w:r>
+              <w:rPr>
+                <w:noProof/>
+                <w:webHidden/>
+              </w:rPr>
+              <w:instrText xml:space="preserve"> PAGEREF _Toc470156253 \h </w:instrText>
+            </w:r>
+            <w:r>
+              <w:rPr>
+                <w:noProof/>
+                <w:webHidden/>
+              </w:rPr>
+            </w:r>
+            <w:r>
+              <w:rPr>
+                <w:noProof/>
+                <w:webHidden/>
+              </w:rPr>
+              <w:fldChar w:fldCharType="separate"/>
+            </w:r>
+            <w:r>
+              <w:rPr>
+                <w:noProof/>
+                <w:webHidden/>
+              </w:rPr>
+              <w:t>4</w:t>
+            </w:r>
+            <w:r>
+              <w:rPr>
+                <w:noProof/>
+                <w:webHidden/>
+              </w:rPr>
+              <w:fldChar w:fldCharType="end"/>
+            </w:r>
+          </w:hyperlink>
+        </w:p>
+        <w:p>
+          <w:pPr>
+            <w:pStyle w:val="TOC2"/>
+            <w:tabs>
+              <w:tab w:val="left" w:pos="880"/>
+              <w:tab w:val="right" w:leader="dot" w:pos="9350"/>
+            </w:tabs>
+            <w:rPr>
+              <w:rFonts w:asciiTheme="minorHAnsi" w:eastAsiaTheme="minorEastAsia" w:hAnsiTheme="minorHAnsi"/>
+              <w:noProof/>
+            </w:rPr>
+          </w:pPr>
+          <w:hyperlink w:anchor="_Toc470156254" w:history="1">
+            <w:r>
+              <w:rPr>
+                <w:rStyle w:val="Hyperlink"/>
+                <w:noProof/>
+              </w:rPr>
+              <w:t>2.2.</w:t>
+            </w:r>
+            <w:r>
+              <w:rPr>
+                <w:rFonts w:asciiTheme="minorHAnsi" w:eastAsiaTheme="minorEastAsia" w:hAnsiTheme="minorHAnsi"/>
+                <w:noProof/>
+              </w:rPr>
+              <w:tab/>
+            </w:r>
+            <w:r>
+              <w:rPr>
+                <w:rStyle w:val="Hyperlink"/>
+                <w:noProof/>
+              </w:rPr>
+              <w:t>Sự phát triển</w:t>
+            </w:r>
+            <w:r>
+              <w:rPr>
+                <w:noProof/>
+                <w:webHidden/>
+              </w:rPr>
+              <w:tab/>
+            </w:r>
+            <w:r>
+              <w:rPr>
+                <w:noProof/>
+                <w:webHidden/>
+              </w:rPr>
+              <w:fldChar w:fldCharType="begin"/>
+            </w:r>
+            <w:r>
+              <w:rPr>
+                <w:noProof/>
+                <w:webHidden/>
+              </w:rPr>
+              <w:instrText xml:space="preserve"> PAGEREF _Toc470156254 \h </w:instrText>
+            </w:r>
+            <w:r>
+              <w:rPr>
+                <w:noProof/>
+                <w:webHidden/>
+              </w:rPr>
+            </w:r>
+            <w:r>
+              <w:rPr>
+                <w:noProof/>
+                <w:webHidden/>
+              </w:rPr>
+              <w:fldChar w:fldCharType="separate"/>
+            </w:r>
+            <w:r>
+              <w:rPr>
+                <w:noProof/>
+                <w:webHidden/>
+              </w:rPr>
+              <w:t>4</w:t>
+            </w:r>
+            <w:r>
+              <w:rPr>
+                <w:noProof/>
+                <w:webHidden/>
+              </w:rPr>
+              <w:fldChar w:fldCharType="end"/>
+            </w:r>
+          </w:hyperlink>
+        </w:p>
+        <w:p>
+          <w:pPr>
+            <w:pStyle w:val="TOC2"/>
+            <w:tabs>
+              <w:tab w:val="left" w:pos="880"/>
+              <w:tab w:val="right" w:leader="dot" w:pos="9350"/>
+            </w:tabs>
+            <w:rPr>
+              <w:rFonts w:asciiTheme="minorHAnsi" w:eastAsiaTheme="minorEastAsia" w:hAnsiTheme="minorHAnsi"/>
+              <w:noProof/>
+            </w:rPr>
+          </w:pPr>
+          <w:hyperlink w:anchor="_Toc470156255" w:history="1">
+            <w:r>
+              <w:rPr>
+                <w:rStyle w:val="Hyperlink"/>
+                <w:noProof/>
+              </w:rPr>
+              <w:t>2.3.</w:t>
+            </w:r>
+            <w:r>
+              <w:rPr>
+                <w:rFonts w:asciiTheme="minorHAnsi" w:eastAsiaTheme="minorEastAsia" w:hAnsiTheme="minorHAnsi"/>
+                <w:noProof/>
+              </w:rPr>
+              <w:tab/>
+            </w:r>
+            <w:r>
+              <w:rPr>
+                <w:rStyle w:val="Hyperlink"/>
+                <w:noProof/>
+              </w:rPr>
+              <w:t>Các thách thức hiện nay</w:t>
+            </w:r>
+            <w:r>
+              <w:rPr>
+                <w:noProof/>
+                <w:webHidden/>
+              </w:rPr>
+              <w:tab/>
+            </w:r>
+            <w:r>
+              <w:rPr>
+                <w:noProof/>
+                <w:webHidden/>
+              </w:rPr>
+              <w:fldChar w:fldCharType="begin"/>
+            </w:r>
+            <w:r>
+              <w:rPr>
+                <w:noProof/>
+                <w:webHidden/>
+              </w:rPr>
+              <w:instrText xml:space="preserve"> PAGEREF _Toc470156255 \h </w:instrText>
+            </w:r>
+            <w:r>
+              <w:rPr>
+                <w:noProof/>
+                <w:webHidden/>
+              </w:rPr>
+            </w:r>
+            <w:r>
+              <w:rPr>
+                <w:noProof/>
+                <w:webHidden/>
+              </w:rPr>
+              <w:fldChar w:fldCharType="separate"/>
+            </w:r>
+            <w:r>
+              <w:rPr>
+                <w:noProof/>
+                <w:webHidden/>
+              </w:rPr>
+              <w:t>4</w:t>
+            </w:r>
+            <w:r>
+              <w:rPr>
+                <w:noProof/>
+                <w:webHidden/>
+              </w:rPr>
+              <w:fldChar w:fldCharType="end"/>
+            </w:r>
+          </w:hyperlink>
+        </w:p>
+        <w:p>
+          <w:pPr>
+            <w:pStyle w:val="TOC1"/>
+            <w:tabs>
+              <w:tab w:val="left" w:pos="440"/>
+              <w:tab w:val="right" w:leader="dot" w:pos="9350"/>
+            </w:tabs>
+            <w:rPr>
+              <w:rFonts w:asciiTheme="minorHAnsi" w:eastAsiaTheme="minorEastAsia" w:hAnsiTheme="minorHAnsi"/>
+              <w:noProof/>
+            </w:rPr>
+          </w:pPr>
+          <w:hyperlink w:anchor="_Toc470156256" w:history="1">
+            <w:r>
+              <w:rPr>
+                <w:rStyle w:val="Hyperlink"/>
+                <w:noProof/>
+              </w:rPr>
+              <w:t>3.</w:t>
+            </w:r>
+            <w:r>
+              <w:rPr>
+                <w:rFonts w:asciiTheme="minorHAnsi" w:eastAsiaTheme="minorEastAsia" w:hAnsiTheme="minorHAnsi"/>
+                <w:noProof/>
+              </w:rPr>
+              <w:tab/>
+            </w:r>
+            <w:r>
+              <w:rPr>
+                <w:rStyle w:val="Hyperlink"/>
+                <w:noProof/>
+              </w:rPr>
+              <w:t>Tổng quan về Kỹ thuật Yêu cầu</w:t>
+            </w:r>
+            <w:r>
+              <w:rPr>
+                <w:noProof/>
+                <w:webHidden/>
+              </w:rPr>
+              <w:tab/>
+            </w:r>
+            <w:r>
+              <w:rPr>
+                <w:noProof/>
+                <w:webHidden/>
+              </w:rPr>
+              <w:fldChar w:fldCharType="begin"/>
+            </w:r>
+            <w:r>
+              <w:rPr>
+                <w:noProof/>
+                <w:webHidden/>
+              </w:rPr>
+              <w:instrText xml:space="preserve"> PAGEREF _Toc470156256 \h </w:instrText>
+            </w:r>
+            <w:r>
+              <w:rPr>
+                <w:noProof/>
+                <w:webHidden/>
+              </w:rPr>
+            </w:r>
+            <w:r>
+              <w:rPr>
+                <w:noProof/>
+                <w:webHidden/>
+              </w:rPr>
+              <w:fldChar w:fldCharType="separate"/>
+            </w:r>
+            <w:r>
+              <w:rPr>
+                <w:noProof/>
+                <w:webHidden/>
+              </w:rPr>
+              <w:t>4</w:t>
+            </w:r>
+            <w:r>
+              <w:rPr>
+                <w:noProof/>
+                <w:webHidden/>
+              </w:rPr>
+              <w:fldChar w:fldCharType="end"/>
+            </w:r>
+          </w:hyperlink>
+        </w:p>
+        <w:p>
+          <w:pPr>
+            <w:pStyle w:val="TOC2"/>
+            <w:tabs>
+              <w:tab w:val="left" w:pos="880"/>
+              <w:tab w:val="right" w:leader="dot" w:pos="9350"/>
+            </w:tabs>
+            <w:rPr>
+              <w:rFonts w:asciiTheme="minorHAnsi" w:eastAsiaTheme="minorEastAsia" w:hAnsiTheme="minorHAnsi"/>
+              <w:noProof/>
+            </w:rPr>
+          </w:pPr>
+          <w:hyperlink w:anchor="_Toc470156257" w:history="1">
+            <w:r>
+              <w:rPr>
+                <w:rStyle w:val="Hyperlink"/>
+                <w:noProof/>
+              </w:rPr>
+              <w:t>3.1.</w:t>
+            </w:r>
+            <w:r>
+              <w:rPr>
+                <w:rFonts w:asciiTheme="minorHAnsi" w:eastAsiaTheme="minorEastAsia" w:hAnsiTheme="minorHAnsi"/>
+                <w:noProof/>
+              </w:rPr>
+              <w:tab/>
+            </w:r>
+            <w:r>
+              <w:rPr>
+                <w:rStyle w:val="Hyperlink"/>
+                <w:noProof/>
+              </w:rPr>
+              <w:t>Giới thiệu</w:t>
+            </w:r>
+            <w:r>
+              <w:rPr>
+                <w:noProof/>
+                <w:webHidden/>
+              </w:rPr>
+              <w:tab/>
+            </w:r>
+            <w:r>
+              <w:rPr>
+                <w:noProof/>
+                <w:webHidden/>
+              </w:rPr>
+              <w:fldChar w:fldCharType="begin"/>
+            </w:r>
+            <w:r>
+              <w:rPr>
+                <w:noProof/>
+                <w:webHidden/>
+              </w:rPr>
+              <w:instrText xml:space="preserve"> PAGEREF _Toc470156257 \h </w:instrText>
+            </w:r>
+            <w:r>
+              <w:rPr>
+                <w:noProof/>
+                <w:webHidden/>
+              </w:rPr>
+            </w:r>
+            <w:r>
+              <w:rPr>
+                <w:noProof/>
+                <w:webHidden/>
+              </w:rPr>
+              <w:fldChar w:fldCharType="separate"/>
+            </w:r>
+            <w:r>
+              <w:rPr>
+                <w:noProof/>
+                <w:webHidden/>
+              </w:rPr>
+              <w:t>4</w:t>
+            </w:r>
+            <w:r>
+              <w:rPr>
+                <w:noProof/>
+                <w:webHidden/>
+              </w:rPr>
+              <w:fldChar w:fldCharType="end"/>
+            </w:r>
+          </w:hyperlink>
+        </w:p>
+        <w:p>
+          <w:pPr>
+            <w:pStyle w:val="TOC2"/>
+            <w:tabs>
+              <w:tab w:val="left" w:pos="880"/>
+              <w:tab w:val="right" w:leader="dot" w:pos="9350"/>
+            </w:tabs>
+            <w:rPr>
+              <w:rFonts w:asciiTheme="minorHAnsi" w:eastAsiaTheme="minorEastAsia" w:hAnsiTheme="minorHAnsi"/>
+              <w:noProof/>
+            </w:rPr>
+          </w:pPr>
+          <w:hyperlink w:anchor="_Toc470156258" w:history="1">
+            <w:r>
+              <w:rPr>
+                <w:rStyle w:val="Hyperlink"/>
+                <w:noProof/>
+              </w:rPr>
+              <w:t>3.2.</w:t>
+            </w:r>
+            <w:r>
+              <w:rPr>
+                <w:rFonts w:asciiTheme="minorHAnsi" w:eastAsiaTheme="minorEastAsia" w:hAnsiTheme="minorHAnsi"/>
+                <w:noProof/>
+              </w:rPr>
+              <w:tab/>
+            </w:r>
+            <w:r>
+              <w:rPr>
+                <w:rStyle w:val="Hyperlink"/>
+                <w:noProof/>
+              </w:rPr>
+              <w:t>Đặc điểm</w:t>
+            </w:r>
+            <w:r>
+              <w:rPr>
+                <w:noProof/>
+                <w:webHidden/>
+              </w:rPr>
+              <w:tab/>
+            </w:r>
+            <w:r>
+              <w:rPr>
+                <w:noProof/>
+                <w:webHidden/>
+              </w:rPr>
+              <w:fldChar w:fldCharType="begin"/>
+            </w:r>
+            <w:r>
+              <w:rPr>
+                <w:noProof/>
+                <w:webHidden/>
+              </w:rPr>
+              <w:instrText xml:space="preserve"> PAGEREF _Toc470156258 \h </w:instrText>
+            </w:r>
+            <w:r>
+              <w:rPr>
+                <w:noProof/>
+                <w:webHidden/>
+              </w:rPr>
+            </w:r>
+            <w:r>
+              <w:rPr>
+                <w:noProof/>
+                <w:webHidden/>
+              </w:rPr>
+              <w:fldChar w:fldCharType="separate"/>
+            </w:r>
+            <w:r>
+              <w:rPr>
+                <w:noProof/>
+                <w:webHidden/>
+              </w:rPr>
+              <w:t>4</w:t>
+            </w:r>
+            <w:r>
+              <w:rPr>
+                <w:noProof/>
+                <w:webHidden/>
+              </w:rPr>
+              <w:fldChar w:fldCharType="end"/>
+            </w:r>
+          </w:hyperlink>
+        </w:p>
+        <w:p>
+          <w:pPr>
+            <w:pStyle w:val="TOC2"/>
+            <w:tabs>
+              <w:tab w:val="left" w:pos="880"/>
+              <w:tab w:val="right" w:leader="dot" w:pos="9350"/>
+            </w:tabs>
+            <w:rPr>
+              <w:rFonts w:asciiTheme="minorHAnsi" w:eastAsiaTheme="minorEastAsia" w:hAnsiTheme="minorHAnsi"/>
+              <w:noProof/>
+            </w:rPr>
+          </w:pPr>
+          <w:hyperlink w:anchor="_Toc470156259" w:history="1">
+            <w:r>
+              <w:rPr>
+                <w:rStyle w:val="Hyperlink"/>
+                <w:noProof/>
+              </w:rPr>
+              <w:t>3.3.</w:t>
+            </w:r>
+            <w:r>
+              <w:rPr>
+                <w:rFonts w:asciiTheme="minorHAnsi" w:eastAsiaTheme="minorEastAsia" w:hAnsiTheme="minorHAnsi"/>
+                <w:noProof/>
+              </w:rPr>
+              <w:tab/>
+            </w:r>
+            <w:r>
+              <w:rPr>
+                <w:rStyle w:val="Hyperlink"/>
+                <w:noProof/>
+              </w:rPr>
+              <w:t>Vị trí</w:t>
+            </w:r>
+            <w:r>
+              <w:rPr>
+                <w:noProof/>
+                <w:webHidden/>
+              </w:rPr>
+              <w:tab/>
+            </w:r>
+            <w:r>
+              <w:rPr>
+                <w:noProof/>
+                <w:webHidden/>
+              </w:rPr>
+              <w:fldChar w:fldCharType="begin"/>
+            </w:r>
+            <w:r>
+              <w:rPr>
+                <w:noProof/>
+                <w:webHidden/>
+              </w:rPr>
+              <w:instrText xml:space="preserve"> PAGEREF _Toc470156259 \h </w:instrText>
+            </w:r>
+            <w:r>
+              <w:rPr>
+                <w:noProof/>
+                <w:webHidden/>
+              </w:rPr>
+            </w:r>
+            <w:r>
+              <w:rPr>
+                <w:noProof/>
+                <w:webHidden/>
+              </w:rPr>
+              <w:fldChar w:fldCharType="separate"/>
+            </w:r>
+            <w:r>
+              <w:rPr>
+                <w:noProof/>
+                <w:webHidden/>
+              </w:rPr>
+              <w:t>4</w:t>
+            </w:r>
+            <w:r>
+              <w:rPr>
+                <w:noProof/>
+                <w:webHidden/>
+              </w:rPr>
+              <w:fldChar w:fldCharType="end"/>
+            </w:r>
+          </w:hyperlink>
+        </w:p>
+        <w:p>
+          <w:pPr>
+            <w:pStyle w:val="TOC2"/>
+            <w:tabs>
+              <w:tab w:val="left" w:pos="880"/>
+              <w:tab w:val="right" w:leader="dot" w:pos="9350"/>
+            </w:tabs>
+            <w:rPr>
+              <w:rFonts w:asciiTheme="minorHAnsi" w:eastAsiaTheme="minorEastAsia" w:hAnsiTheme="minorHAnsi"/>
+              <w:noProof/>
+            </w:rPr>
+          </w:pPr>
+          <w:hyperlink w:anchor="_Toc470156260" w:history="1">
+            <w:r>
+              <w:rPr>
+                <w:rStyle w:val="Hyperlink"/>
+                <w:noProof/>
+              </w:rPr>
+              <w:t>3.4.</w:t>
+            </w:r>
+            <w:r>
+              <w:rPr>
+                <w:rFonts w:asciiTheme="minorHAnsi" w:eastAsiaTheme="minorEastAsia" w:hAnsiTheme="minorHAnsi"/>
+                <w:noProof/>
+              </w:rPr>
+              <w:tab/>
+            </w:r>
+            <w:r>
+              <w:rPr>
+                <w:rStyle w:val="Hyperlink"/>
+                <w:noProof/>
+              </w:rPr>
+              <w:t>Vai trò</w:t>
+            </w:r>
+            <w:r>
+              <w:rPr>
+                <w:noProof/>
+                <w:webHidden/>
+              </w:rPr>
+              <w:tab/>
+            </w:r>
+            <w:r>
+              <w:rPr>
+                <w:noProof/>
+                <w:webHidden/>
+              </w:rPr>
+              <w:fldChar w:fldCharType="begin"/>
+            </w:r>
+            <w:r>
+              <w:rPr>
+                <w:noProof/>
+                <w:webHidden/>
+              </w:rPr>
+              <w:instrText xml:space="preserve"> PAGEREF _Toc470156260 \h </w:instrText>
+            </w:r>
+            <w:r>
+              <w:rPr>
+                <w:noProof/>
+                <w:webHidden/>
+              </w:rPr>
+            </w:r>
+            <w:r>
+              <w:rPr>
+                <w:noProof/>
+                <w:webHidden/>
+              </w:rPr>
+              <w:fldChar w:fldCharType="separate"/>
+            </w:r>
+            <w:r>
+              <w:rPr>
+                <w:noProof/>
+                <w:webHidden/>
+              </w:rPr>
+              <w:t>4</w:t>
+            </w:r>
+            <w:r>
+              <w:rPr>
+                <w:noProof/>
+                <w:webHidden/>
+              </w:rPr>
+              <w:fldChar w:fldCharType="end"/>
+            </w:r>
+          </w:hyperlink>
+        </w:p>
+        <w:p>
+          <w:pPr>
+            <w:pStyle w:val="TOC2"/>
+            <w:tabs>
+              <w:tab w:val="left" w:pos="880"/>
+              <w:tab w:val="right" w:leader="dot" w:pos="9350"/>
+            </w:tabs>
+            <w:rPr>
+              <w:rFonts w:asciiTheme="minorHAnsi" w:eastAsiaTheme="minorEastAsia" w:hAnsiTheme="minorHAnsi"/>
+              <w:noProof/>
+            </w:rPr>
+          </w:pPr>
+          <w:hyperlink w:anchor="_Toc470156261" w:history="1">
+            <w:r>
+              <w:rPr>
+                <w:rStyle w:val="Hyperlink"/>
+                <w:noProof/>
+              </w:rPr>
+              <w:t>3.5.</w:t>
+            </w:r>
+            <w:r>
+              <w:rPr>
+                <w:rFonts w:asciiTheme="minorHAnsi" w:eastAsiaTheme="minorEastAsia" w:hAnsiTheme="minorHAnsi"/>
+                <w:noProof/>
+              </w:rPr>
+              <w:tab/>
+            </w:r>
+            <w:r>
+              <w:rPr>
+                <w:rStyle w:val="Hyperlink"/>
+                <w:noProof/>
+              </w:rPr>
+              <w:t>Các hoạt động chính</w:t>
+            </w:r>
+            <w:r>
+              <w:rPr>
+                <w:noProof/>
+                <w:webHidden/>
+              </w:rPr>
+              <w:tab/>
+            </w:r>
+            <w:r>
+              <w:rPr>
+                <w:noProof/>
+                <w:webHidden/>
+              </w:rPr>
+              <w:fldChar w:fldCharType="begin"/>
+            </w:r>
+            <w:r>
+              <w:rPr>
+                <w:noProof/>
+                <w:webHidden/>
+              </w:rPr>
+              <w:instrText xml:space="preserve"> PAGEREF _Toc470156261 \h </w:instrText>
+            </w:r>
+            <w:r>
+              <w:rPr>
+                <w:noProof/>
+                <w:webHidden/>
+              </w:rPr>
+            </w:r>
+            <w:r>
+              <w:rPr>
+                <w:noProof/>
+                <w:webHidden/>
+              </w:rPr>
+              <w:fldChar w:fldCharType="separate"/>
+            </w:r>
+            <w:r>
+              <w:rPr>
+                <w:noProof/>
+                <w:webHidden/>
+              </w:rPr>
+              <w:t>4</w:t>
+            </w:r>
+            <w:r>
+              <w:rPr>
+                <w:noProof/>
+                <w:webHidden/>
+              </w:rPr>
+              <w:fldChar w:fldCharType="end"/>
+            </w:r>
+          </w:hyperlink>
+        </w:p>
+        <w:p>
+          <w:pPr>
+            <w:pStyle w:val="TOC2"/>
+            <w:tabs>
+              <w:tab w:val="left" w:pos="880"/>
+              <w:tab w:val="right" w:leader="dot" w:pos="9350"/>
+            </w:tabs>
+            <w:rPr>
+              <w:rFonts w:asciiTheme="minorHAnsi" w:eastAsiaTheme="minorEastAsia" w:hAnsiTheme="minorHAnsi"/>
+              <w:noProof/>
+            </w:rPr>
+          </w:pPr>
+          <w:hyperlink w:anchor="_Toc470156262" w:history="1">
+            <w:r>
+              <w:rPr>
+                <w:rStyle w:val="Hyperlink"/>
+                <w:noProof/>
+              </w:rPr>
+              <w:t>3.6.</w:t>
+            </w:r>
+            <w:r>
+              <w:rPr>
+                <w:rFonts w:asciiTheme="minorHAnsi" w:eastAsiaTheme="minorEastAsia" w:hAnsiTheme="minorHAnsi"/>
+                <w:noProof/>
+              </w:rPr>
+              <w:tab/>
+            </w:r>
+            <w:r>
+              <w:rPr>
+                <w:rStyle w:val="Hyperlink"/>
+                <w:noProof/>
+              </w:rPr>
+              <w:t>Tài liệu</w:t>
+            </w:r>
+            <w:r>
+              <w:rPr>
+                <w:noProof/>
+                <w:webHidden/>
+              </w:rPr>
+              <w:tab/>
+            </w:r>
+            <w:r>
+              <w:rPr>
+                <w:noProof/>
+                <w:webHidden/>
+              </w:rPr>
+              <w:fldChar w:fldCharType="begin"/>
+            </w:r>
+            <w:r>
+              <w:rPr>
+                <w:noProof/>
+                <w:webHidden/>
+              </w:rPr>
+              <w:instrText xml:space="preserve"> PAGEREF _Toc470156262 \h </w:instrText>
+            </w:r>
+            <w:r>
+              <w:rPr>
+                <w:noProof/>
+                <w:webHidden/>
+              </w:rPr>
+            </w:r>
+            <w:r>
+              <w:rPr>
+                <w:noProof/>
+                <w:webHidden/>
+              </w:rPr>
+              <w:fldChar w:fldCharType="separate"/>
+            </w:r>
+            <w:r>
+              <w:rPr>
+                <w:noProof/>
+                <w:webHidden/>
+              </w:rPr>
+              <w:t>4</w:t>
+            </w:r>
+            <w:r>
+              <w:rPr>
+                <w:noProof/>
+                <w:webHidden/>
+              </w:rPr>
+              <w:fldChar w:fldCharType="end"/>
+            </w:r>
+          </w:hyperlink>
+        </w:p>
+        <w:p>
+          <w:pPr>
+            <w:pStyle w:val="TOC1"/>
+            <w:tabs>
+              <w:tab w:val="left" w:pos="440"/>
+              <w:tab w:val="right" w:leader="dot" w:pos="9350"/>
+            </w:tabs>
+            <w:rPr>
+              <w:rFonts w:asciiTheme="minorHAnsi" w:eastAsiaTheme="minorEastAsia" w:hAnsiTheme="minorHAnsi"/>
+              <w:noProof/>
+            </w:rPr>
+          </w:pPr>
+          <w:hyperlink w:anchor="_Toc470156263" w:history="1">
+            <w:r>
+              <w:rPr>
+                <w:rStyle w:val="Hyperlink"/>
+                <w:noProof/>
+              </w:rPr>
+              <w:t>4.</w:t>
+            </w:r>
+            <w:r>
+              <w:rPr>
+                <w:rFonts w:asciiTheme="minorHAnsi" w:eastAsiaTheme="minorEastAsia" w:hAnsiTheme="minorHAnsi"/>
+                <w:noProof/>
+              </w:rPr>
+              <w:tab/>
+            </w:r>
+            <w:r>
+              <w:rPr>
+                <w:rStyle w:val="Hyperlink"/>
+                <w:noProof/>
+              </w:rPr>
+              <w:t>Đặc tả Phần mềm</w:t>
+            </w:r>
+            <w:r>
+              <w:rPr>
+                <w:noProof/>
+                <w:webHidden/>
+              </w:rPr>
+              <w:tab/>
+            </w:r>
+            <w:r>
+              <w:rPr>
+                <w:noProof/>
+                <w:webHidden/>
+              </w:rPr>
+              <w:fldChar w:fldCharType="begin"/>
+            </w:r>
+            <w:r>
+              <w:rPr>
+                <w:noProof/>
+                <w:webHidden/>
+              </w:rPr>
+              <w:instrText xml:space="preserve"> PAGEREF _Toc470156263 \h </w:instrText>
+            </w:r>
+            <w:r>
+              <w:rPr>
+                <w:noProof/>
+                <w:webHidden/>
+              </w:rPr>
+            </w:r>
+            <w:r>
+              <w:rPr>
+                <w:noProof/>
+                <w:webHidden/>
+              </w:rPr>
+              <w:fldChar w:fldCharType="separate"/>
+            </w:r>
+            <w:r>
+              <w:rPr>
+                <w:noProof/>
+                <w:webHidden/>
+              </w:rPr>
+              <w:t>4</w:t>
+            </w:r>
+            <w:r>
+              <w:rPr>
+                <w:noProof/>
+                <w:webHidden/>
+              </w:rPr>
+              <w:fldChar w:fldCharType="end"/>
+            </w:r>
+          </w:hyperlink>
+        </w:p>
+        <w:p>
+          <w:pPr>
+            <w:pStyle w:val="TOC2"/>
+            <w:tabs>
+              <w:tab w:val="left" w:pos="880"/>
+              <w:tab w:val="right" w:leader="dot" w:pos="9350"/>
+            </w:tabs>
+            <w:rPr>
+              <w:rFonts w:asciiTheme="minorHAnsi" w:eastAsiaTheme="minorEastAsia" w:hAnsiTheme="minorHAnsi"/>
+              <w:noProof/>
+            </w:rPr>
+          </w:pPr>
+          <w:hyperlink w:anchor="_Toc470156264" w:history="1">
+            <w:r>
+              <w:rPr>
+                <w:rStyle w:val="Hyperlink"/>
+                <w:noProof/>
+              </w:rPr>
+              <w:t>4.1.</w:t>
+            </w:r>
+            <w:r>
+              <w:rPr>
+                <w:rFonts w:asciiTheme="minorHAnsi" w:eastAsiaTheme="minorEastAsia" w:hAnsiTheme="minorHAnsi"/>
+                <w:noProof/>
+              </w:rPr>
+              <w:tab/>
+            </w:r>
+            <w:r>
+              <w:rPr>
+                <w:rStyle w:val="Hyperlink"/>
+                <w:noProof/>
+              </w:rPr>
+              <w:t>Giới thiệu</w:t>
+            </w:r>
+            <w:r>
+              <w:rPr>
+                <w:noProof/>
+                <w:webHidden/>
+              </w:rPr>
+              <w:tab/>
+            </w:r>
+            <w:r>
+              <w:rPr>
+                <w:noProof/>
+                <w:webHidden/>
+              </w:rPr>
+              <w:fldChar w:fldCharType="begin"/>
+            </w:r>
+            <w:r>
+              <w:rPr>
+                <w:noProof/>
+                <w:webHidden/>
+              </w:rPr>
+              <w:instrText xml:space="preserve"> PAGEREF _Toc470156264 \h </w:instrText>
+            </w:r>
+            <w:r>
+              <w:rPr>
+                <w:noProof/>
+                <w:webHidden/>
+              </w:rPr>
+            </w:r>
+            <w:r>
+              <w:rPr>
+                <w:noProof/>
+                <w:webHidden/>
+              </w:rPr>
+              <w:fldChar w:fldCharType="separate"/>
+            </w:r>
+            <w:r>
+              <w:rPr>
+                <w:noProof/>
+                <w:webHidden/>
+              </w:rPr>
+              <w:t>4</w:t>
+            </w:r>
+            <w:r>
+              <w:rPr>
+                <w:noProof/>
+                <w:webHidden/>
+              </w:rPr>
+              <w:fldChar w:fldCharType="end"/>
+            </w:r>
+          </w:hyperlink>
+        </w:p>
+        <w:p>
+          <w:pPr>
+            <w:pStyle w:val="TOC2"/>
+            <w:tabs>
+              <w:tab w:val="left" w:pos="880"/>
+              <w:tab w:val="right" w:leader="dot" w:pos="9350"/>
+            </w:tabs>
+            <w:rPr>
+              <w:rFonts w:asciiTheme="minorHAnsi" w:eastAsiaTheme="minorEastAsia" w:hAnsiTheme="minorHAnsi"/>
+              <w:noProof/>
+            </w:rPr>
+          </w:pPr>
+          <w:hyperlink w:anchor="_Toc470156265" w:history="1">
+            <w:r>
+              <w:rPr>
+                <w:rStyle w:val="Hyperlink"/>
+                <w:noProof/>
+              </w:rPr>
+              <w:t>4.2.</w:t>
+            </w:r>
+            <w:r>
+              <w:rPr>
+                <w:rFonts w:asciiTheme="minorHAnsi" w:eastAsiaTheme="minorEastAsia" w:hAnsiTheme="minorHAnsi"/>
+                <w:noProof/>
+              </w:rPr>
+              <w:tab/>
+            </w:r>
+            <w:r>
+              <w:rPr>
+                <w:rStyle w:val="Hyperlink"/>
+                <w:noProof/>
+              </w:rPr>
+              <w:t>Định nghĩa</w:t>
+            </w:r>
+            <w:r>
+              <w:rPr>
+                <w:noProof/>
+                <w:webHidden/>
+              </w:rPr>
+              <w:tab/>
+            </w:r>
+            <w:r>
+              <w:rPr>
+                <w:noProof/>
+                <w:webHidden/>
+              </w:rPr>
+              <w:fldChar w:fldCharType="begin"/>
+            </w:r>
+            <w:r>
+              <w:rPr>
+                <w:noProof/>
+                <w:webHidden/>
+              </w:rPr>
+              <w:instrText xml:space="preserve"> PAGEREF _Toc470156265 \h </w:instrText>
+            </w:r>
+            <w:r>
+              <w:rPr>
+                <w:noProof/>
+                <w:webHidden/>
+              </w:rPr>
+            </w:r>
+            <w:r>
+              <w:rPr>
+                <w:noProof/>
+                <w:webHidden/>
+              </w:rPr>
+              <w:fldChar w:fldCharType="separate"/>
+            </w:r>
+            <w:r>
+              <w:rPr>
+                <w:noProof/>
+                <w:webHidden/>
+              </w:rPr>
+              <w:t>5</w:t>
+            </w:r>
+            <w:r>
+              <w:rPr>
+                <w:noProof/>
+                <w:webHidden/>
+              </w:rPr>
+              <w:fldChar w:fldCharType="end"/>
+            </w:r>
+          </w:hyperlink>
+        </w:p>
+        <w:p>
+          <w:pPr>
+            <w:pStyle w:val="TOC2"/>
+            <w:tabs>
+              <w:tab w:val="left" w:pos="880"/>
+              <w:tab w:val="right" w:leader="dot" w:pos="9350"/>
+            </w:tabs>
+            <w:rPr>
+              <w:rFonts w:asciiTheme="minorHAnsi" w:eastAsiaTheme="minorEastAsia" w:hAnsiTheme="minorHAnsi"/>
+              <w:noProof/>
+            </w:rPr>
+          </w:pPr>
+          <w:hyperlink w:anchor="_Toc470156266" w:history="1">
+            <w:r>
+              <w:rPr>
+                <w:rStyle w:val="Hyperlink"/>
+                <w:noProof/>
+              </w:rPr>
+              <w:t>4.3.</w:t>
+            </w:r>
+            <w:r>
+              <w:rPr>
+                <w:rFonts w:asciiTheme="minorHAnsi" w:eastAsiaTheme="minorEastAsia" w:hAnsiTheme="minorHAnsi"/>
+                <w:noProof/>
+              </w:rPr>
+              <w:tab/>
+            </w:r>
+            <w:r>
+              <w:rPr>
+                <w:rStyle w:val="Hyperlink"/>
+                <w:noProof/>
+              </w:rPr>
+              <w:t>Mục tiêu</w:t>
+            </w:r>
+            <w:r>
+              <w:rPr>
+                <w:noProof/>
+                <w:webHidden/>
+              </w:rPr>
+              <w:tab/>
+            </w:r>
+            <w:r>
+              <w:rPr>
+                <w:noProof/>
+                <w:webHidden/>
+              </w:rPr>
+              <w:fldChar w:fldCharType="begin"/>
+            </w:r>
+            <w:r>
+              <w:rPr>
+                <w:noProof/>
+                <w:webHidden/>
+              </w:rPr>
+              <w:instrText xml:space="preserve"> PAGEREF _Toc470156266 \h </w:instrText>
+            </w:r>
+            <w:r>
+              <w:rPr>
+                <w:noProof/>
+                <w:webHidden/>
+              </w:rPr>
+            </w:r>
+            <w:r>
+              <w:rPr>
+                <w:noProof/>
+                <w:webHidden/>
+              </w:rPr>
+              <w:fldChar w:fldCharType="separate"/>
+            </w:r>
+            <w:r>
+              <w:rPr>
+                <w:noProof/>
+                <w:webHidden/>
+              </w:rPr>
+              <w:t>5</w:t>
+            </w:r>
+            <w:r>
+              <w:rPr>
+                <w:noProof/>
+                <w:webHidden/>
+              </w:rPr>
+              <w:fldChar w:fldCharType="end"/>
+            </w:r>
+          </w:hyperlink>
+        </w:p>
+        <w:p>
+          <w:pPr>
+            <w:pStyle w:val="TOC2"/>
+            <w:tabs>
+              <w:tab w:val="left" w:pos="880"/>
+              <w:tab w:val="right" w:leader="dot" w:pos="9350"/>
+            </w:tabs>
+            <w:rPr>
+              <w:rFonts w:asciiTheme="minorHAnsi" w:eastAsiaTheme="minorEastAsia" w:hAnsiTheme="minorHAnsi"/>
+              <w:noProof/>
+            </w:rPr>
+          </w:pPr>
+          <w:hyperlink w:anchor="_Toc470156267" w:history="1">
+            <w:r>
+              <w:rPr>
+                <w:rStyle w:val="Hyperlink"/>
+                <w:noProof/>
+              </w:rPr>
+              <w:t>4.4.</w:t>
+            </w:r>
+            <w:r>
+              <w:rPr>
+                <w:rFonts w:asciiTheme="minorHAnsi" w:eastAsiaTheme="minorEastAsia" w:hAnsiTheme="minorHAnsi"/>
+                <w:noProof/>
+              </w:rPr>
+              <w:tab/>
+            </w:r>
+            <w:r>
+              <w:rPr>
+                <w:rStyle w:val="Hyperlink"/>
+                <w:noProof/>
+              </w:rPr>
+              <w:t>Vai trò</w:t>
+            </w:r>
+            <w:r>
+              <w:rPr>
+                <w:noProof/>
+                <w:webHidden/>
+              </w:rPr>
+              <w:tab/>
+            </w:r>
+            <w:r>
+              <w:rPr>
+                <w:noProof/>
+                <w:webHidden/>
+              </w:rPr>
+              <w:fldChar w:fldCharType="begin"/>
+            </w:r>
+            <w:r>
+              <w:rPr>
+                <w:noProof/>
+                <w:webHidden/>
+              </w:rPr>
+              <w:instrText xml:space="preserve"> PAGEREF _Toc470156267 \h </w:instrText>
+            </w:r>
+            <w:r>
+              <w:rPr>
+                <w:noProof/>
+                <w:webHidden/>
+              </w:rPr>
+            </w:r>
+            <w:r>
+              <w:rPr>
+                <w:noProof/>
+                <w:webHidden/>
+              </w:rPr>
+              <w:fldChar w:fldCharType="separate"/>
+            </w:r>
+            <w:r>
+              <w:rPr>
+                <w:noProof/>
+                <w:webHidden/>
+              </w:rPr>
+              <w:t>5</w:t>
+            </w:r>
+            <w:r>
+              <w:rPr>
+                <w:noProof/>
+                <w:webHidden/>
+              </w:rPr>
+              <w:fldChar w:fldCharType="end"/>
+            </w:r>
+          </w:hyperlink>
+        </w:p>
+        <w:p>
+          <w:pPr>
+            <w:pStyle w:val="TOC2"/>
+            <w:tabs>
+              <w:tab w:val="left" w:pos="880"/>
+              <w:tab w:val="right" w:leader="dot" w:pos="9350"/>
+            </w:tabs>
+            <w:rPr>
+              <w:rFonts w:asciiTheme="minorHAnsi" w:eastAsiaTheme="minorEastAsia" w:hAnsiTheme="minorHAnsi"/>
+              <w:noProof/>
+            </w:rPr>
+          </w:pPr>
+          <w:hyperlink w:anchor="_Toc470156268" w:history="1">
+            <w:r>
+              <w:rPr>
+                <w:rStyle w:val="Hyperlink"/>
+                <w:noProof/>
+              </w:rPr>
+              <w:t>4.5.</w:t>
+            </w:r>
+            <w:r>
+              <w:rPr>
+                <w:rFonts w:asciiTheme="minorHAnsi" w:eastAsiaTheme="minorEastAsia" w:hAnsiTheme="minorHAnsi"/>
+                <w:noProof/>
+              </w:rPr>
+              <w:tab/>
+            </w:r>
+            <w:r>
+              <w:rPr>
+                <w:rStyle w:val="Hyperlink"/>
+                <w:noProof/>
+              </w:rPr>
+              <w:t>Vị trí</w:t>
+            </w:r>
+            <w:r>
+              <w:rPr>
+                <w:noProof/>
+                <w:webHidden/>
+              </w:rPr>
+              <w:tab/>
+            </w:r>
+            <w:r>
+              <w:rPr>
+                <w:noProof/>
+                <w:webHidden/>
+              </w:rPr>
+              <w:fldChar w:fldCharType="begin"/>
+            </w:r>
+            <w:r>
+              <w:rPr>
+                <w:noProof/>
+                <w:webHidden/>
+              </w:rPr>
+              <w:instrText xml:space="preserve"> PAGEREF _Toc470156268 \h </w:instrText>
+            </w:r>
+            <w:r>
+              <w:rPr>
+                <w:noProof/>
+                <w:webHidden/>
+              </w:rPr>
+            </w:r>
+            <w:r>
+              <w:rPr>
+                <w:noProof/>
+                <w:webHidden/>
+              </w:rPr>
+              <w:fldChar w:fldCharType="separate"/>
+            </w:r>
+            <w:r>
+              <w:rPr>
+                <w:noProof/>
+                <w:webHidden/>
+              </w:rPr>
+              <w:t>5</w:t>
+            </w:r>
+            <w:r>
+              <w:rPr>
+                <w:noProof/>
+                <w:webHidden/>
+              </w:rPr>
+              <w:fldChar w:fldCharType="end"/>
+            </w:r>
+          </w:hyperlink>
+        </w:p>
+        <w:p>
+          <w:pPr>
+            <w:pStyle w:val="TOC2"/>
+            <w:tabs>
+              <w:tab w:val="left" w:pos="880"/>
+              <w:tab w:val="right" w:leader="dot" w:pos="9350"/>
+            </w:tabs>
+            <w:rPr>
+              <w:rFonts w:asciiTheme="minorHAnsi" w:eastAsiaTheme="minorEastAsia" w:hAnsiTheme="minorHAnsi"/>
+              <w:noProof/>
+            </w:rPr>
+          </w:pPr>
+          <w:hyperlink w:anchor="_Toc470156269" w:history="1">
+            <w:r>
+              <w:rPr>
+                <w:rStyle w:val="Hyperlink"/>
+                <w:noProof/>
+              </w:rPr>
+              <w:t>4.6.</w:t>
+            </w:r>
+            <w:r>
+              <w:rPr>
+                <w:rFonts w:asciiTheme="minorHAnsi" w:eastAsiaTheme="minorEastAsia" w:hAnsiTheme="minorHAnsi"/>
+                <w:noProof/>
+              </w:rPr>
+              <w:tab/>
+            </w:r>
+            <w:r>
+              <w:rPr>
+                <w:rStyle w:val="Hyperlink"/>
+                <w:noProof/>
+              </w:rPr>
+              <w:t>Quy trình thực hiện</w:t>
+            </w:r>
+            <w:r>
+              <w:rPr>
+                <w:noProof/>
+                <w:webHidden/>
+              </w:rPr>
+              <w:tab/>
+            </w:r>
+            <w:r>
+              <w:rPr>
+                <w:noProof/>
+                <w:webHidden/>
+              </w:rPr>
+              <w:fldChar w:fldCharType="begin"/>
+            </w:r>
+            <w:r>
+              <w:rPr>
+                <w:noProof/>
+                <w:webHidden/>
+              </w:rPr>
+              <w:instrText xml:space="preserve"> PAGEREF _Toc470156269 \h </w:instrText>
+            </w:r>
+            <w:r>
+              <w:rPr>
+                <w:noProof/>
+                <w:webHidden/>
+              </w:rPr>
+            </w:r>
+            <w:r>
+              <w:rPr>
+                <w:noProof/>
+                <w:webHidden/>
+              </w:rPr>
+              <w:fldChar w:fldCharType="separate"/>
+            </w:r>
+            <w:r>
+              <w:rPr>
+                <w:noProof/>
+                <w:webHidden/>
+              </w:rPr>
+              <w:t>5</w:t>
+            </w:r>
+            <w:r>
+              <w:rPr>
+                <w:noProof/>
+                <w:webHidden/>
+              </w:rPr>
+              <w:fldChar w:fldCharType="end"/>
+            </w:r>
+          </w:hyperlink>
+        </w:p>
+        <w:p>
+          <w:pPr>
+            <w:pStyle w:val="TOC2"/>
+            <w:tabs>
+              <w:tab w:val="left" w:pos="880"/>
+              <w:tab w:val="right" w:leader="dot" w:pos="9350"/>
+            </w:tabs>
+            <w:rPr>
+              <w:rFonts w:asciiTheme="minorHAnsi" w:eastAsiaTheme="minorEastAsia" w:hAnsiTheme="minorHAnsi"/>
+              <w:noProof/>
+            </w:rPr>
+          </w:pPr>
+          <w:hyperlink w:anchor="_Toc470156270" w:history="1">
+            <w:r>
+              <w:rPr>
+                <w:rStyle w:val="Hyperlink"/>
+                <w:noProof/>
+              </w:rPr>
+              <w:t>4.7.</w:t>
+            </w:r>
+            <w:r>
+              <w:rPr>
+                <w:rFonts w:asciiTheme="minorHAnsi" w:eastAsiaTheme="minorEastAsia" w:hAnsiTheme="minorHAnsi"/>
+                <w:noProof/>
+              </w:rPr>
+              <w:tab/>
+            </w:r>
+            <w:r>
+              <w:rPr>
+                <w:rStyle w:val="Hyperlink"/>
+                <w:noProof/>
+              </w:rPr>
+              <w:t>Tài liệu</w:t>
+            </w:r>
+            <w:r>
+              <w:rPr>
+                <w:noProof/>
+                <w:webHidden/>
+              </w:rPr>
+              <w:tab/>
+            </w:r>
+            <w:r>
+              <w:rPr>
+                <w:noProof/>
+                <w:webHidden/>
+              </w:rPr>
+              <w:fldChar w:fldCharType="begin"/>
+            </w:r>
+            <w:r>
+              <w:rPr>
+                <w:noProof/>
+                <w:webHidden/>
+              </w:rPr>
+              <w:instrText xml:space="preserve"> PAGEREF _Toc470156270 \h </w:instrText>
+            </w:r>
+            <w:r>
+              <w:rPr>
+                <w:noProof/>
+                <w:webHidden/>
+              </w:rPr>
+            </w:r>
+            <w:r>
+              <w:rPr>
+                <w:noProof/>
+                <w:webHidden/>
+              </w:rPr>
+              <w:fldChar w:fldCharType="separate"/>
+            </w:r>
+            <w:r>
+              <w:rPr>
+                <w:noProof/>
+                <w:webHidden/>
+              </w:rPr>
+              <w:t>5</w:t>
+            </w:r>
+            <w:r>
+              <w:rPr>
+                <w:noProof/>
+                <w:webHidden/>
+              </w:rPr>
+              <w:fldChar w:fldCharType="end"/>
+            </w:r>
+          </w:hyperlink>
+        </w:p>
+        <w:p>
+          <w:pPr>
+            <w:pStyle w:val="TOC2"/>
+            <w:tabs>
+              <w:tab w:val="left" w:pos="660"/>
+              <w:tab w:val="right" w:leader="dot" w:pos="9350"/>
+            </w:tabs>
+            <w:rPr>
+              <w:rFonts w:asciiTheme="minorHAnsi" w:eastAsiaTheme="minorEastAsia" w:hAnsiTheme="minorHAnsi"/>
+              <w:noProof/>
+            </w:rPr>
+          </w:pPr>
+          <w:hyperlink w:anchor="_Toc470156271" w:history="1">
+            <w:r>
+              <w:rPr>
+                <w:rStyle w:val="Hyperlink"/>
+                <w:noProof/>
+              </w:rPr>
+              <w:t>5.</w:t>
+            </w:r>
+            <w:r>
+              <w:rPr>
+                <w:rFonts w:asciiTheme="minorHAnsi" w:eastAsiaTheme="minorEastAsia" w:hAnsiTheme="minorHAnsi"/>
+                <w:noProof/>
+              </w:rPr>
+              <w:tab/>
+            </w:r>
+            <w:r>
+              <w:rPr>
+                <w:rStyle w:val="Hyperlink"/>
+                <w:noProof/>
+              </w:rPr>
+              <w:t>Các phương pháp đặc tả phần mềm thường dùng</w:t>
+            </w:r>
+            <w:r>
+              <w:rPr>
+                <w:noProof/>
+                <w:webHidden/>
+              </w:rPr>
+              <w:tab/>
+            </w:r>
+            <w:r>
+              <w:rPr>
+                <w:noProof/>
+                <w:webHidden/>
+              </w:rPr>
+              <w:fldChar w:fldCharType="begin"/>
+            </w:r>
+            <w:r>
+              <w:rPr>
+                <w:noProof/>
+                <w:webHidden/>
+              </w:rPr>
+              <w:instrText xml:space="preserve"> PAGEREF _Toc470156271 \h </w:instrText>
+            </w:r>
+            <w:r>
+              <w:rPr>
+                <w:noProof/>
+                <w:webHidden/>
+              </w:rPr>
+            </w:r>
+            <w:r>
+              <w:rPr>
+                <w:noProof/>
+                <w:webHidden/>
+              </w:rPr>
+              <w:fldChar w:fldCharType="separate"/>
+            </w:r>
+            <w:r>
+              <w:rPr>
+                <w:noProof/>
+                <w:webHidden/>
+              </w:rPr>
+              <w:t>5</w:t>
+            </w:r>
+            <w:r>
+              <w:rPr>
+                <w:noProof/>
+                <w:webHidden/>
+              </w:rPr>
+              <w:fldChar w:fldCharType="end"/>
+            </w:r>
+          </w:hyperlink>
+        </w:p>
+        <w:p>
+          <w:pPr>
+            <w:pStyle w:val="TOC2"/>
+            <w:tabs>
+              <w:tab w:val="left" w:pos="880"/>
+              <w:tab w:val="right" w:leader="dot" w:pos="9350"/>
+            </w:tabs>
+            <w:rPr>
+              <w:rFonts w:asciiTheme="minorHAnsi" w:eastAsiaTheme="minorEastAsia" w:hAnsiTheme="minorHAnsi"/>
+              <w:noProof/>
+            </w:rPr>
+          </w:pPr>
+          <w:hyperlink w:anchor="_Toc470156272" w:history="1">
+            <w:r>
+              <w:rPr>
+                <w:rStyle w:val="Hyperlink"/>
+                <w:noProof/>
+              </w:rPr>
+              <w:t>5.1.</w:t>
+            </w:r>
+            <w:r>
+              <w:rPr>
+                <w:rFonts w:asciiTheme="minorHAnsi" w:eastAsiaTheme="minorEastAsia" w:hAnsiTheme="minorHAnsi"/>
+                <w:noProof/>
+              </w:rPr>
+              <w:tab/>
+            </w:r>
+            <w:r>
+              <w:rPr>
+                <w:rStyle w:val="Hyperlink"/>
+                <w:noProof/>
+              </w:rPr>
+              <w:t>Phân loại</w:t>
+            </w:r>
+            <w:r>
+              <w:rPr>
+                <w:noProof/>
+                <w:webHidden/>
+              </w:rPr>
+              <w:tab/>
+            </w:r>
+            <w:r>
+              <w:rPr>
+                <w:noProof/>
+                <w:webHidden/>
+              </w:rPr>
+              <w:fldChar w:fldCharType="begin"/>
+            </w:r>
+            <w:r>
+              <w:rPr>
+                <w:noProof/>
+                <w:webHidden/>
+              </w:rPr>
+              <w:instrText xml:space="preserve"> PAGEREF _Toc470156272 \h </w:instrText>
+            </w:r>
+            <w:r>
+              <w:rPr>
+                <w:noProof/>
+                <w:webHidden/>
+              </w:rPr>
+            </w:r>
+            <w:r>
+              <w:rPr>
+                <w:noProof/>
+                <w:webHidden/>
+              </w:rPr>
+              <w:fldChar w:fldCharType="separate"/>
+            </w:r>
+            <w:r>
+              <w:rPr>
+                <w:noProof/>
+                <w:webHidden/>
+              </w:rPr>
+              <w:t>5</w:t>
+            </w:r>
+            <w:r>
+              <w:rPr>
+                <w:noProof/>
+                <w:webHidden/>
+              </w:rPr>
+              <w:fldChar w:fldCharType="end"/>
+            </w:r>
+          </w:hyperlink>
+        </w:p>
+        <w:p>
+          <w:pPr>
+            <w:pStyle w:val="TOC2"/>
+            <w:tabs>
+              <w:tab w:val="left" w:pos="880"/>
+              <w:tab w:val="right" w:leader="dot" w:pos="9350"/>
+            </w:tabs>
+            <w:rPr>
+              <w:rFonts w:asciiTheme="minorHAnsi" w:eastAsiaTheme="minorEastAsia" w:hAnsiTheme="minorHAnsi"/>
+              <w:noProof/>
+            </w:rPr>
+          </w:pPr>
+          <w:hyperlink w:anchor="_Toc470156273" w:history="1">
+            <w:r>
+              <w:rPr>
+                <w:rStyle w:val="Hyperlink"/>
+                <w:noProof/>
+              </w:rPr>
+              <w:t>5.2.</w:t>
+            </w:r>
+            <w:r>
+              <w:rPr>
+                <w:rFonts w:asciiTheme="minorHAnsi" w:eastAsiaTheme="minorEastAsia" w:hAnsiTheme="minorHAnsi"/>
+                <w:noProof/>
+              </w:rPr>
+              <w:tab/>
+            </w:r>
+            <w:r>
+              <w:rPr>
+                <w:rStyle w:val="Hyperlink"/>
+                <w:noProof/>
+              </w:rPr>
+              <w:t>Ngôn ngữ tự nhiên có cấu trúc</w:t>
+            </w:r>
+            <w:r>
+              <w:rPr>
+                <w:noProof/>
+                <w:webHidden/>
+              </w:rPr>
+              <w:tab/>
+            </w:r>
+            <w:r>
+              <w:rPr>
+                <w:noProof/>
+                <w:webHidden/>
+              </w:rPr>
+              <w:fldChar w:fldCharType="begin"/>
+            </w:r>
+            <w:r>
+              <w:rPr>
+                <w:noProof/>
+                <w:webHidden/>
+              </w:rPr>
+              <w:instrText xml:space="preserve"> PAGEREF _Toc470156273 \h </w:instrText>
+            </w:r>
+            <w:r>
+              <w:rPr>
+                <w:noProof/>
+                <w:webHidden/>
+              </w:rPr>
+            </w:r>
+            <w:r>
+              <w:rPr>
+                <w:noProof/>
+                <w:webHidden/>
+              </w:rPr>
+              <w:fldChar w:fldCharType="separate"/>
+            </w:r>
+            <w:r>
+              <w:rPr>
+                <w:noProof/>
+                <w:webHidden/>
+              </w:rPr>
+              <w:t>5</w:t>
+            </w:r>
+            <w:r>
+              <w:rPr>
+                <w:noProof/>
+                <w:webHidden/>
+              </w:rPr>
+              <w:fldChar w:fldCharType="end"/>
+            </w:r>
+          </w:hyperlink>
+        </w:p>
+        <w:p>
+          <w:pPr>
+            <w:pStyle w:val="TOC2"/>
+            <w:tabs>
+              <w:tab w:val="left" w:pos="880"/>
+              <w:tab w:val="right" w:leader="dot" w:pos="9350"/>
+            </w:tabs>
+            <w:rPr>
+              <w:rFonts w:asciiTheme="minorHAnsi" w:eastAsiaTheme="minorEastAsia" w:hAnsiTheme="minorHAnsi"/>
+              <w:noProof/>
+            </w:rPr>
+          </w:pPr>
+          <w:hyperlink w:anchor="_Toc470156274" w:history="1">
+            <w:r>
+              <w:rPr>
+                <w:rStyle w:val="Hyperlink"/>
+                <w:noProof/>
+              </w:rPr>
+              <w:t>5.3.</w:t>
+            </w:r>
+            <w:r>
+              <w:rPr>
+                <w:rFonts w:asciiTheme="minorHAnsi" w:eastAsiaTheme="minorEastAsia" w:hAnsiTheme="minorHAnsi"/>
+                <w:noProof/>
+              </w:rPr>
+              <w:tab/>
+            </w:r>
+            <w:r>
+              <w:rPr>
+                <w:rStyle w:val="Hyperlink"/>
+                <w:noProof/>
+              </w:rPr>
+              <w:t>Ngôn ngữ thiết kế chương trình – PDL</w:t>
+            </w:r>
+            <w:r>
+              <w:rPr>
+                <w:noProof/>
+                <w:webHidden/>
+              </w:rPr>
+              <w:tab/>
+            </w:r>
+            <w:r>
+              <w:rPr>
+                <w:noProof/>
+                <w:webHidden/>
+              </w:rPr>
+              <w:fldChar w:fldCharType="begin"/>
+            </w:r>
+            <w:r>
+              <w:rPr>
+                <w:noProof/>
+                <w:webHidden/>
+              </w:rPr>
+              <w:instrText xml:space="preserve"> PAGEREF _Toc470156274 \h </w:instrText>
+            </w:r>
+            <w:r>
+              <w:rPr>
+                <w:noProof/>
+                <w:webHidden/>
+              </w:rPr>
+            </w:r>
+            <w:r>
+              <w:rPr>
+                <w:noProof/>
+                <w:webHidden/>
+              </w:rPr>
+              <w:fldChar w:fldCharType="separate"/>
+            </w:r>
+            <w:r>
+              <w:rPr>
+                <w:noProof/>
+                <w:webHidden/>
+              </w:rPr>
+              <w:t>5</w:t>
+            </w:r>
+            <w:r>
+              <w:rPr>
+                <w:noProof/>
+                <w:webHidden/>
+              </w:rPr>
+              <w:fldChar w:fldCharType="end"/>
+            </w:r>
+          </w:hyperlink>
+        </w:p>
+        <w:p>
+          <w:pPr>
+            <w:pStyle w:val="TOC2"/>
+            <w:tabs>
+              <w:tab w:val="left" w:pos="880"/>
+              <w:tab w:val="right" w:leader="dot" w:pos="9350"/>
+            </w:tabs>
+            <w:rPr>
+              <w:rFonts w:asciiTheme="minorHAnsi" w:eastAsiaTheme="minorEastAsia" w:hAnsiTheme="minorHAnsi"/>
+              <w:noProof/>
+            </w:rPr>
+          </w:pPr>
+          <w:hyperlink w:anchor="_Toc470156275" w:history="1">
+            <w:r>
+              <w:rPr>
+                <w:rStyle w:val="Hyperlink"/>
+                <w:noProof/>
+              </w:rPr>
+              <w:t>5.4.</w:t>
+            </w:r>
+            <w:r>
+              <w:rPr>
+                <w:rFonts w:asciiTheme="minorHAnsi" w:eastAsiaTheme="minorEastAsia" w:hAnsiTheme="minorHAnsi"/>
+                <w:noProof/>
+              </w:rPr>
+              <w:tab/>
+            </w:r>
+            <w:r>
+              <w:rPr>
+                <w:rStyle w:val="Hyperlink"/>
+                <w:noProof/>
+              </w:rPr>
+              <w:t>Use case</w:t>
+            </w:r>
+            <w:r>
+              <w:rPr>
+                <w:noProof/>
+                <w:webHidden/>
+              </w:rPr>
+              <w:tab/>
+            </w:r>
+            <w:r>
+              <w:rPr>
+                <w:noProof/>
+                <w:webHidden/>
+              </w:rPr>
+              <w:fldChar w:fldCharType="begin"/>
+            </w:r>
+            <w:r>
+              <w:rPr>
+                <w:noProof/>
+                <w:webHidden/>
+              </w:rPr>
+              <w:instrText xml:space="preserve"> PAGEREF _Toc470156275 \h </w:instrText>
+            </w:r>
+            <w:r>
+              <w:rPr>
+                <w:noProof/>
+                <w:webHidden/>
+              </w:rPr>
+            </w:r>
+            <w:r>
+              <w:rPr>
+                <w:noProof/>
+                <w:webHidden/>
+              </w:rPr>
+              <w:fldChar w:fldCharType="separate"/>
+            </w:r>
+            <w:r>
+              <w:rPr>
+                <w:noProof/>
+                <w:webHidden/>
+              </w:rPr>
+              <w:t>5</w:t>
+            </w:r>
+            <w:r>
+              <w:rPr>
+                <w:noProof/>
+                <w:webHidden/>
+              </w:rPr>
+              <w:fldChar w:fldCharType="end"/>
+            </w:r>
+          </w:hyperlink>
+        </w:p>
+        <w:p>
+          <w:pPr>
+            <w:pStyle w:val="TOC2"/>
+            <w:tabs>
+              <w:tab w:val="left" w:pos="880"/>
+              <w:tab w:val="right" w:leader="dot" w:pos="9350"/>
+            </w:tabs>
+            <w:rPr>
+              <w:rFonts w:asciiTheme="minorHAnsi" w:eastAsiaTheme="minorEastAsia" w:hAnsiTheme="minorHAnsi"/>
+              <w:noProof/>
+            </w:rPr>
+          </w:pPr>
+          <w:hyperlink w:anchor="_Toc470156276" w:history="1">
+            <w:r>
+              <w:rPr>
+                <w:rStyle w:val="Hyperlink"/>
+                <w:noProof/>
+              </w:rPr>
+              <w:t>5.5.</w:t>
+            </w:r>
+            <w:r>
+              <w:rPr>
+                <w:rFonts w:asciiTheme="minorHAnsi" w:eastAsiaTheme="minorEastAsia" w:hAnsiTheme="minorHAnsi"/>
+                <w:noProof/>
+              </w:rPr>
+              <w:tab/>
+            </w:r>
+            <w:r>
+              <w:rPr>
+                <w:rStyle w:val="Hyperlink"/>
+                <w:noProof/>
+              </w:rPr>
+              <w:t>User story</w:t>
+            </w:r>
+            <w:r>
+              <w:rPr>
+                <w:noProof/>
+                <w:webHidden/>
+              </w:rPr>
+              <w:tab/>
+            </w:r>
+            <w:r>
+              <w:rPr>
+                <w:noProof/>
+                <w:webHidden/>
+              </w:rPr>
+              <w:fldChar w:fldCharType="begin"/>
+            </w:r>
+            <w:r>
+              <w:rPr>
+                <w:noProof/>
+                <w:webHidden/>
+              </w:rPr>
+              <w:instrText xml:space="preserve"> PAGEREF _Toc470156276 \h </w:instrText>
+            </w:r>
+            <w:r>
+              <w:rPr>
+                <w:noProof/>
+                <w:webHidden/>
+              </w:rPr>
+            </w:r>
+            <w:r>
+              <w:rPr>
+                <w:noProof/>
+                <w:webHidden/>
+              </w:rPr>
+              <w:fldChar w:fldCharType="separate"/>
+            </w:r>
+            <w:r>
+              <w:rPr>
+                <w:noProof/>
+                <w:webHidden/>
+              </w:rPr>
+              <w:t>5</w:t>
+            </w:r>
+            <w:r>
+              <w:rPr>
+                <w:noProof/>
+                <w:webHidden/>
+              </w:rPr>
+              <w:fldChar w:fldCharType="end"/>
+            </w:r>
+          </w:hyperlink>
+        </w:p>
+        <w:p>
+          <w:pPr>
+            <w:pStyle w:val="TOC2"/>
+            <w:tabs>
+              <w:tab w:val="left" w:pos="880"/>
+              <w:tab w:val="right" w:leader="dot" w:pos="9350"/>
+            </w:tabs>
+            <w:rPr>
+              <w:rFonts w:asciiTheme="minorHAnsi" w:eastAsiaTheme="minorEastAsia" w:hAnsiTheme="minorHAnsi"/>
+              <w:noProof/>
+            </w:rPr>
+          </w:pPr>
+          <w:hyperlink w:anchor="_Toc470156277" w:history="1">
+            <w:r>
+              <w:rPr>
+                <w:rStyle w:val="Hyperlink"/>
+                <w:noProof/>
+              </w:rPr>
+              <w:t>5.6.</w:t>
+            </w:r>
+            <w:r>
+              <w:rPr>
+                <w:rFonts w:asciiTheme="minorHAnsi" w:eastAsiaTheme="minorEastAsia" w:hAnsiTheme="minorHAnsi"/>
+                <w:noProof/>
+              </w:rPr>
+              <w:tab/>
+            </w:r>
+            <w:r>
+              <w:rPr>
+                <w:rStyle w:val="Hyperlink"/>
+                <w:noProof/>
+              </w:rPr>
+              <w:t>Formal method</w:t>
+            </w:r>
+            <w:r>
+              <w:rPr>
+                <w:noProof/>
+                <w:webHidden/>
+              </w:rPr>
+              <w:tab/>
+            </w:r>
+            <w:r>
+              <w:rPr>
+                <w:noProof/>
+                <w:webHidden/>
+              </w:rPr>
+              <w:fldChar w:fldCharType="begin"/>
+            </w:r>
+            <w:r>
+              <w:rPr>
+                <w:noProof/>
+                <w:webHidden/>
+              </w:rPr>
+              <w:instrText xml:space="preserve"> PAGEREF _Toc470156277 \h </w:instrText>
+            </w:r>
+            <w:r>
+              <w:rPr>
+                <w:noProof/>
+                <w:webHidden/>
+              </w:rPr>
+            </w:r>
+            <w:r>
+              <w:rPr>
+                <w:noProof/>
+                <w:webHidden/>
+              </w:rPr>
+              <w:fldChar w:fldCharType="separate"/>
+            </w:r>
+            <w:r>
+              <w:rPr>
+                <w:noProof/>
+                <w:webHidden/>
+              </w:rPr>
+              <w:t>5</w:t>
+            </w:r>
+            <w:r>
+              <w:rPr>
+                <w:noProof/>
+                <w:webHidden/>
+              </w:rPr>
+              <w:fldChar w:fldCharType="end"/>
+            </w:r>
+          </w:hyperlink>
+        </w:p>
+        <w:p>
+          <w:pPr>
+            <w:pStyle w:val="TOC2"/>
+            <w:tabs>
+              <w:tab w:val="left" w:pos="880"/>
+              <w:tab w:val="right" w:leader="dot" w:pos="9350"/>
+            </w:tabs>
+            <w:rPr>
+              <w:rFonts w:asciiTheme="minorHAnsi" w:eastAsiaTheme="minorEastAsia" w:hAnsiTheme="minorHAnsi"/>
+              <w:noProof/>
+            </w:rPr>
+          </w:pPr>
+          <w:hyperlink w:anchor="_Toc470156278" w:history="1">
+            <w:r>
+              <w:rPr>
+                <w:rStyle w:val="Hyperlink"/>
+                <w:noProof/>
+              </w:rPr>
+              <w:t>5.7.</w:t>
+            </w:r>
+            <w:r>
+              <w:rPr>
+                <w:rFonts w:asciiTheme="minorHAnsi" w:eastAsiaTheme="minorEastAsia" w:hAnsiTheme="minorHAnsi"/>
+                <w:noProof/>
+              </w:rPr>
+              <w:tab/>
+            </w:r>
+            <w:r>
+              <w:rPr>
+                <w:rStyle w:val="Hyperlink"/>
+                <w:noProof/>
+              </w:rPr>
+              <w:t>Semi/Informal method</w:t>
+            </w:r>
+            <w:r>
+              <w:rPr>
+                <w:noProof/>
+                <w:webHidden/>
+              </w:rPr>
+              <w:tab/>
+            </w:r>
+            <w:r>
+              <w:rPr>
+                <w:noProof/>
+                <w:webHidden/>
+              </w:rPr>
+              <w:fldChar w:fldCharType="begin"/>
+            </w:r>
+            <w:r>
+              <w:rPr>
+                <w:noProof/>
+                <w:webHidden/>
+              </w:rPr>
+              <w:instrText xml:space="preserve"> PAGEREF _Toc470156278 \h </w:instrText>
+            </w:r>
+            <w:r>
+              <w:rPr>
+                <w:noProof/>
+                <w:webHidden/>
+              </w:rPr>
+            </w:r>
+            <w:r>
+              <w:rPr>
+                <w:noProof/>
+                <w:webHidden/>
+              </w:rPr>
+              <w:fldChar w:fldCharType="separate"/>
+            </w:r>
+            <w:r>
+              <w:rPr>
+                <w:noProof/>
+                <w:webHidden/>
+              </w:rPr>
+              <w:t>5</w:t>
+            </w:r>
+            <w:r>
+              <w:rPr>
+                <w:noProof/>
+                <w:webHidden/>
+              </w:rPr>
+              <w:fldChar w:fldCharType="end"/>
+            </w:r>
+          </w:hyperlink>
+        </w:p>
+        <w:p>
+          <w:pPr>
+            <w:pStyle w:val="TOC2"/>
+            <w:tabs>
+              <w:tab w:val="left" w:pos="880"/>
+              <w:tab w:val="right" w:leader="dot" w:pos="9350"/>
+            </w:tabs>
+            <w:rPr>
+              <w:rFonts w:asciiTheme="minorHAnsi" w:eastAsiaTheme="minorEastAsia" w:hAnsiTheme="minorHAnsi"/>
+              <w:noProof/>
+            </w:rPr>
+          </w:pPr>
+          <w:hyperlink w:anchor="_Toc470156279" w:history="1">
+            <w:r>
+              <w:rPr>
+                <w:rStyle w:val="Hyperlink"/>
+                <w:noProof/>
+              </w:rPr>
+              <w:t>5.8.</w:t>
+            </w:r>
+            <w:r>
+              <w:rPr>
+                <w:rFonts w:asciiTheme="minorHAnsi" w:eastAsiaTheme="minorEastAsia" w:hAnsiTheme="minorHAnsi"/>
+                <w:noProof/>
+              </w:rPr>
+              <w:tab/>
+            </w:r>
+            <w:r>
+              <w:rPr>
+                <w:rStyle w:val="Hyperlink"/>
+                <w:noProof/>
+              </w:rPr>
+              <w:t>Petri net</w:t>
+            </w:r>
+            <w:r>
+              <w:rPr>
+                <w:noProof/>
+                <w:webHidden/>
+              </w:rPr>
+              <w:tab/>
+            </w:r>
+            <w:r>
+              <w:rPr>
+                <w:noProof/>
+                <w:webHidden/>
+              </w:rPr>
+              <w:fldChar w:fldCharType="begin"/>
+            </w:r>
+            <w:r>
+              <w:rPr>
+                <w:noProof/>
+                <w:webHidden/>
+              </w:rPr>
+              <w:instrText xml:space="preserve"> PAGEREF _Toc470156279 \h </w:instrText>
+            </w:r>
+            <w:r>
+              <w:rPr>
+                <w:noProof/>
+                <w:webHidden/>
+              </w:rPr>
+            </w:r>
+            <w:r>
+              <w:rPr>
+                <w:noProof/>
+                <w:webHidden/>
+              </w:rPr>
+              <w:fldChar w:fldCharType="separate"/>
+            </w:r>
+            <w:r>
+              <w:rPr>
+                <w:noProof/>
+                <w:webHidden/>
+              </w:rPr>
+              <w:t>5</w:t>
+            </w:r>
+            <w:r>
+              <w:rPr>
+                <w:noProof/>
+                <w:webHidden/>
+              </w:rPr>
+              <w:fldChar w:fldCharType="end"/>
+            </w:r>
+          </w:hyperlink>
+        </w:p>
+        <w:p>
+          <w:pPr>
+            <w:pStyle w:val="TOC1"/>
+            <w:tabs>
+              <w:tab w:val="left" w:pos="440"/>
+              <w:tab w:val="right" w:leader="dot" w:pos="9350"/>
+            </w:tabs>
+            <w:rPr>
+              <w:rFonts w:asciiTheme="minorHAnsi" w:eastAsiaTheme="minorEastAsia" w:hAnsiTheme="minorHAnsi"/>
+              <w:noProof/>
+            </w:rPr>
+          </w:pPr>
+          <w:hyperlink w:anchor="_Toc470156280" w:history="1">
+            <w:r>
+              <w:rPr>
+                <w:rStyle w:val="Hyperlink"/>
+                <w:noProof/>
+              </w:rPr>
+              <w:t>6.</w:t>
+            </w:r>
+            <w:r>
+              <w:rPr>
+                <w:rFonts w:asciiTheme="minorHAnsi" w:eastAsiaTheme="minorEastAsia" w:hAnsiTheme="minorHAnsi"/>
+                <w:noProof/>
+              </w:rPr>
+              <w:tab/>
+            </w:r>
+            <w:r>
+              <w:rPr>
+                <w:rStyle w:val="Hyperlink"/>
+                <w:noProof/>
+              </w:rPr>
+              <w:t>Tổng kết</w:t>
+            </w:r>
+            <w:r>
+              <w:rPr>
+                <w:noProof/>
+                <w:webHidden/>
+              </w:rPr>
+              <w:tab/>
+            </w:r>
+            <w:r>
+              <w:rPr>
+                <w:noProof/>
+                <w:webHidden/>
+              </w:rPr>
+              <w:fldChar w:fldCharType="begin"/>
+            </w:r>
+            <w:r>
+              <w:rPr>
+                <w:noProof/>
+                <w:webHidden/>
+              </w:rPr>
+              <w:instrText xml:space="preserve"> PAGEREF _Toc470156280 \h </w:instrText>
+            </w:r>
+            <w:r>
+              <w:rPr>
+                <w:noProof/>
+                <w:webHidden/>
+              </w:rPr>
+            </w:r>
+            <w:r>
+              <w:rPr>
+                <w:noProof/>
+                <w:webHidden/>
+              </w:rPr>
+              <w:fldChar w:fldCharType="separate"/>
+            </w:r>
+            <w:r>
+              <w:rPr>
+                <w:noProof/>
+                <w:webHidden/>
+              </w:rPr>
+              <w:t>6</w:t>
+            </w:r>
+            <w:r>
+              <w:rPr>
+                <w:noProof/>
+                <w:webHidden/>
+              </w:rPr>
+              <w:fldChar w:fldCharType="end"/>
+            </w:r>
+          </w:hyperlink>
+        </w:p>
+        <w:p>
+          <w:pPr>
+            <w:pStyle w:val="TOC1"/>
+            <w:tabs>
+              <w:tab w:val="left" w:pos="440"/>
+              <w:tab w:val="right" w:leader="dot" w:pos="9350"/>
+            </w:tabs>
+            <w:rPr>
+              <w:rFonts w:asciiTheme="minorHAnsi" w:eastAsiaTheme="minorEastAsia" w:hAnsiTheme="minorHAnsi"/>
+              <w:noProof/>
+            </w:rPr>
+          </w:pPr>
+          <w:hyperlink w:anchor="_Toc470156281" w:history="1">
+            <w:r>
+              <w:rPr>
+                <w:rStyle w:val="Hyperlink"/>
+                <w:noProof/>
+              </w:rPr>
+              <w:t>7.</w:t>
+            </w:r>
+            <w:r>
+              <w:rPr>
+                <w:rFonts w:asciiTheme="minorHAnsi" w:eastAsiaTheme="minorEastAsia" w:hAnsiTheme="minorHAnsi"/>
+                <w:noProof/>
+              </w:rPr>
+              <w:tab/>
+            </w:r>
+            <w:r>
+              <w:rPr>
+                <w:rStyle w:val="Hyperlink"/>
+                <w:noProof/>
+              </w:rPr>
+              <w:t>Các tài liệu tham khảo</w:t>
+            </w:r>
+            <w:r>
+              <w:rPr>
+                <w:noProof/>
+                <w:webHidden/>
+              </w:rPr>
+              <w:tab/>
+            </w:r>
+            <w:r>
+              <w:rPr>
+                <w:noProof/>
+                <w:webHidden/>
+              </w:rPr>
+              <w:fldChar w:fldCharType="begin"/>
+            </w:r>
+            <w:r>
+              <w:rPr>
+                <w:noProof/>
+                <w:webHidden/>
+              </w:rPr>
+              <w:instrText xml:space="preserve"> PAGEREF _Toc470156281 \h </w:instrText>
+            </w:r>
+            <w:r>
+              <w:rPr>
+                <w:noProof/>
+                <w:webHidden/>
+              </w:rPr>
+            </w:r>
+            <w:r>
+              <w:rPr>
+                <w:noProof/>
+                <w:webHidden/>
+              </w:rPr>
+              <w:fldChar w:fldCharType="separate"/>
+            </w:r>
+            <w:r>
+              <w:rPr>
+                <w:noProof/>
+                <w:webHidden/>
+              </w:rPr>
+              <w:t>7</w:t>
+            </w:r>
+            <w:r>
+              <w:rPr>
+                <w:noProof/>
+                <w:webHidden/>
+              </w:rPr>
+              <w:fldChar w:fldCharType="end"/>
+            </w:r>
+          </w:hyperlink>
+        </w:p>
+        <w:p>
+          <w:r>
+            <w:rPr>
+              <w:b/>
+              <w:bCs/>
+              <w:noProof/>
+            </w:rPr>
+            <w:fldChar w:fldCharType="end"/>
+          </w:r>
+        </w:p>
+      </w:sdtContent>
+    </w:sdt>
+    <w:p/>
     <w:p>
       <w:r>
         <w:br w:type="page"/>
@@ -19,12 +2848,47 @@
           <w:ilvl w:val="0"/>
           <w:numId w:val="2"/>
         </w:numPr>
-      </w:pPr>
+        <w:outlineLvl w:val="0"/>
+      </w:pPr>
+      <w:bookmarkStart w:id="1" w:name="_Toc470156249"/>
       <w:r>
         <w:lastRenderedPageBreak/>
         <w:t>Giới thiệu đề tài</w:t>
       </w:r>
-    </w:p>
+      <w:bookmarkEnd w:id="1"/>
+    </w:p>
+    <w:p>
+      <w:pPr>
+        <w:pStyle w:val="ListParagraph"/>
+        <w:numPr>
+          <w:ilvl w:val="1"/>
+          <w:numId w:val="2"/>
+        </w:numPr>
+        <w:outlineLvl w:val="0"/>
+      </w:pPr>
+      <w:bookmarkStart w:id="2" w:name="_Toc470156250"/>
+      <w:r>
+        <w:t>Tổng quan</w:t>
+      </w:r>
+      <w:bookmarkEnd w:id="2"/>
+    </w:p>
+    <w:p/>
+    <w:p>
+      <w:pPr>
+        <w:pStyle w:val="ListParagraph"/>
+        <w:numPr>
+          <w:ilvl w:val="1"/>
+          <w:numId w:val="2"/>
+        </w:numPr>
+        <w:outlineLvl w:val="0"/>
+      </w:pPr>
+      <w:bookmarkStart w:id="3" w:name="_Toc470156251"/>
+      <w:r>
+        <w:t>Phạm vi đề tài</w:t>
+      </w:r>
+      <w:bookmarkEnd w:id="3"/>
+    </w:p>
+    <w:p/>
     <w:p>
       <w:pPr>
         <w:pStyle w:val="ListParagraph"/>
@@ -32,13 +2896,16 @@
           <w:ilvl w:val="0"/>
           <w:numId w:val="2"/>
         </w:numPr>
-      </w:pPr>
+        <w:outlineLvl w:val="0"/>
+      </w:pPr>
+      <w:bookmarkStart w:id="4" w:name="_Toc470156252"/>
       <w:r>
         <w:t>Tổ</w:t>
       </w:r>
       <w:r>
         <w:t>ng quan về ngành Công nghệ Phần mềm</w:t>
       </w:r>
+      <w:bookmarkEnd w:id="4"/>
     </w:p>
     <w:p>
       <w:pPr>
@@ -47,11 +2914,15 @@
           <w:ilvl w:val="1"/>
           <w:numId w:val="2"/>
         </w:numPr>
-      </w:pPr>
+        <w:outlineLvl w:val="0"/>
+      </w:pPr>
+      <w:bookmarkStart w:id="5" w:name="_Toc470156253"/>
       <w:r>
         <w:t>Lịch sử</w:t>
       </w:r>
-    </w:p>
+      <w:bookmarkEnd w:id="5"/>
+    </w:p>
+    <w:p/>
     <w:p>
       <w:pPr>
         <w:pStyle w:val="ListParagraph"/>
@@ -59,11 +2930,15 @@
           <w:ilvl w:val="1"/>
           <w:numId w:val="2"/>
         </w:numPr>
-      </w:pPr>
+        <w:outlineLvl w:val="1"/>
+      </w:pPr>
+      <w:bookmarkStart w:id="6" w:name="_Toc470156254"/>
       <w:r>
         <w:t>Sự phát triển</w:t>
       </w:r>
-    </w:p>
+      <w:bookmarkEnd w:id="6"/>
+    </w:p>
+    <w:p/>
     <w:p>
       <w:pPr>
         <w:pStyle w:val="ListParagraph"/>
@@ -71,11 +2946,18 @@
           <w:ilvl w:val="1"/>
           <w:numId w:val="2"/>
         </w:numPr>
-      </w:pPr>
+        <w:outlineLvl w:val="1"/>
+      </w:pPr>
+      <w:bookmarkStart w:id="7" w:name="_Toc470156255"/>
       <w:r>
-        <w:t>Các vấn đề</w:t>
+        <w:t xml:space="preserve">Các </w:t>
       </w:r>
-    </w:p>
+      <w:r>
+        <w:t>thách thức hiện nay</w:t>
+      </w:r>
+      <w:bookmarkEnd w:id="7"/>
+    </w:p>
+    <w:p/>
     <w:p>
       <w:pPr>
         <w:pStyle w:val="ListParagraph"/>
@@ -83,10 +2965,13 @@
           <w:ilvl w:val="0"/>
           <w:numId w:val="2"/>
         </w:numPr>
-      </w:pPr>
+        <w:outlineLvl w:val="0"/>
+      </w:pPr>
+      <w:bookmarkStart w:id="8" w:name="_Toc470156256"/>
       <w:r>
         <w:t>Tổng quan về Kỹ thuật Yêu cầu</w:t>
       </w:r>
+      <w:bookmarkEnd w:id="8"/>
     </w:p>
     <w:p>
       <w:pPr>
@@ -95,11 +2980,15 @@
           <w:ilvl w:val="1"/>
           <w:numId w:val="2"/>
         </w:numPr>
-      </w:pPr>
+        <w:outlineLvl w:val="1"/>
+      </w:pPr>
+      <w:bookmarkStart w:id="9" w:name="_Toc470156257"/>
       <w:r>
         <w:t>Giới thiệu</w:t>
       </w:r>
-    </w:p>
+      <w:bookmarkEnd w:id="9"/>
+    </w:p>
+    <w:p/>
     <w:p>
       <w:pPr>
         <w:pStyle w:val="ListParagraph"/>
@@ -107,11 +2996,15 @@
           <w:ilvl w:val="1"/>
           <w:numId w:val="2"/>
         </w:numPr>
-      </w:pPr>
+        <w:outlineLvl w:val="1"/>
+      </w:pPr>
+      <w:bookmarkStart w:id="10" w:name="_Toc470156258"/>
       <w:r>
-        <w:t>Vị trí</w:t>
+        <w:t>Đặc điểm</w:t>
       </w:r>
-    </w:p>
+      <w:bookmarkEnd w:id="10"/>
+    </w:p>
+    <w:p/>
     <w:p>
       <w:pPr>
         <w:pStyle w:val="ListParagraph"/>
@@ -119,11 +3012,16 @@
           <w:ilvl w:val="1"/>
           <w:numId w:val="2"/>
         </w:numPr>
-      </w:pPr>
+        <w:outlineLvl w:val="1"/>
+      </w:pPr>
+      <w:bookmarkStart w:id="11" w:name="_Toc470156259"/>
       <w:r>
-        <w:t>Vai trò</w:t>
+        <w:t>Vị trí</w:t>
       </w:r>
-    </w:p>
+      <w:bookmarkEnd w:id="11"/>
+    </w:p>
+    <w:p/>
+    <w:p/>
     <w:p>
       <w:pPr>
         <w:pStyle w:val="ListParagraph"/>
@@ -131,10 +3029,18 @@
           <w:ilvl w:val="1"/>
           <w:numId w:val="2"/>
         </w:numPr>
-      </w:pPr>
+        <w:outlineLvl w:val="1"/>
+      </w:pPr>
+      <w:bookmarkStart w:id="12" w:name="_Toc470156260"/>
       <w:r>
-        <w:t>Các bước thực hiện</w:t>
+        <w:t>Vai trò</w:t>
       </w:r>
+      <w:bookmarkEnd w:id="12"/>
+    </w:p>
+    <w:p>
+      <w:pPr>
+        <w:ind w:left="360"/>
+      </w:pPr>
     </w:p>
     <w:p>
       <w:pPr>
@@ -143,10 +3049,42 @@
           <w:ilvl w:val="1"/>
           <w:numId w:val="2"/>
         </w:numPr>
-      </w:pPr>
+        <w:outlineLvl w:val="1"/>
+      </w:pPr>
+      <w:bookmarkStart w:id="13" w:name="_Toc470156261"/>
+      <w:r>
+        <w:t xml:space="preserve">Các </w:t>
+      </w:r>
+      <w:r>
+        <w:t>hoạt động chính</w:t>
+      </w:r>
+      <w:bookmarkEnd w:id="13"/>
+    </w:p>
+    <w:p>
+      <w:pPr>
+        <w:pStyle w:val="ListParagraph"/>
+      </w:pPr>
+    </w:p>
+    <w:p/>
+    <w:p>
+      <w:pPr>
+        <w:pStyle w:val="ListParagraph"/>
+        <w:numPr>
+          <w:ilvl w:val="1"/>
+          <w:numId w:val="2"/>
+        </w:numPr>
+        <w:outlineLvl w:val="1"/>
+      </w:pPr>
+      <w:bookmarkStart w:id="14" w:name="_Toc470156262"/>
       <w:r>
         <w:t>Tài liệu</w:t>
       </w:r>
+      <w:bookmarkEnd w:id="14"/>
+    </w:p>
+    <w:p>
+      <w:pPr>
+        <w:ind w:left="360"/>
+      </w:pPr>
     </w:p>
     <w:p>
       <w:pPr>
@@ -155,10 +3093,13 @@
           <w:ilvl w:val="0"/>
           <w:numId w:val="2"/>
         </w:numPr>
-      </w:pPr>
+        <w:outlineLvl w:val="0"/>
+      </w:pPr>
+      <w:bookmarkStart w:id="15" w:name="_Toc470156263"/>
       <w:r>
-        <w:t>Tổng quan về Đặc tả Phần mềm</w:t>
+        <w:t>Đặc tả Phần mềm</w:t>
       </w:r>
+      <w:bookmarkEnd w:id="15"/>
     </w:p>
     <w:p>
       <w:pPr>
@@ -167,11 +3108,15 @@
           <w:ilvl w:val="1"/>
           <w:numId w:val="2"/>
         </w:numPr>
-      </w:pPr>
+        <w:outlineLvl w:val="1"/>
+      </w:pPr>
+      <w:bookmarkStart w:id="16" w:name="_Toc470156264"/>
       <w:r>
         <w:t>Giới thiệu</w:t>
       </w:r>
-    </w:p>
+      <w:bookmarkEnd w:id="16"/>
+    </w:p>
+    <w:p/>
     <w:p>
       <w:pPr>
         <w:pStyle w:val="ListParagraph"/>
@@ -179,11 +3124,16 @@
           <w:ilvl w:val="1"/>
           <w:numId w:val="2"/>
         </w:numPr>
-      </w:pPr>
+        <w:outlineLvl w:val="1"/>
+      </w:pPr>
+      <w:bookmarkStart w:id="17" w:name="_Toc470156265"/>
       <w:r>
-        <w:t>Đặc tả Yêu cầu</w:t>
+        <w:lastRenderedPageBreak/>
+        <w:t>Định nghĩa</w:t>
       </w:r>
-    </w:p>
+      <w:bookmarkEnd w:id="17"/>
+    </w:p>
+    <w:p/>
     <w:p>
       <w:pPr>
         <w:pStyle w:val="ListParagraph"/>
@@ -191,9 +3141,296 @@
           <w:ilvl w:val="1"/>
           <w:numId w:val="2"/>
         </w:numPr>
-      </w:pPr>
-      <w:bookmarkStart w:id="0" w:name="_GoBack"/>
-      <w:bookmarkEnd w:id="0"/>
+        <w:outlineLvl w:val="1"/>
+      </w:pPr>
+      <w:bookmarkStart w:id="18" w:name="_Toc470156266"/>
+      <w:r>
+        <w:t>Mục tiêu</w:t>
+      </w:r>
+      <w:bookmarkEnd w:id="18"/>
+    </w:p>
+    <w:p/>
+    <w:p>
+      <w:pPr>
+        <w:pStyle w:val="ListParagraph"/>
+        <w:numPr>
+          <w:ilvl w:val="1"/>
+          <w:numId w:val="2"/>
+        </w:numPr>
+        <w:outlineLvl w:val="1"/>
+      </w:pPr>
+      <w:bookmarkStart w:id="19" w:name="_Toc470156267"/>
+      <w:r>
+        <w:t>Vai trò</w:t>
+      </w:r>
+      <w:bookmarkEnd w:id="19"/>
+    </w:p>
+    <w:p>
+      <w:pPr>
+        <w:pStyle w:val="ListParagraph"/>
+      </w:pPr>
+    </w:p>
+    <w:p>
+      <w:pPr>
+        <w:pStyle w:val="ListParagraph"/>
+        <w:numPr>
+          <w:ilvl w:val="1"/>
+          <w:numId w:val="2"/>
+        </w:numPr>
+        <w:outlineLvl w:val="1"/>
+      </w:pPr>
+      <w:bookmarkStart w:id="20" w:name="_Toc470156268"/>
+      <w:r>
+        <w:t>Vị trí</w:t>
+      </w:r>
+      <w:bookmarkEnd w:id="20"/>
+    </w:p>
+    <w:p>
+      <w:pPr>
+        <w:pStyle w:val="ListParagraph"/>
+      </w:pPr>
+    </w:p>
+    <w:p/>
+    <w:p>
+      <w:pPr>
+        <w:pStyle w:val="ListParagraph"/>
+      </w:pPr>
+    </w:p>
+    <w:p>
+      <w:pPr>
+        <w:pStyle w:val="ListParagraph"/>
+        <w:numPr>
+          <w:ilvl w:val="1"/>
+          <w:numId w:val="2"/>
+        </w:numPr>
+        <w:outlineLvl w:val="1"/>
+      </w:pPr>
+      <w:bookmarkStart w:id="21" w:name="_Toc470156269"/>
+      <w:r>
+        <w:t>Quy trình thực hiện</w:t>
+      </w:r>
+      <w:bookmarkEnd w:id="21"/>
+    </w:p>
+    <w:p/>
+    <w:p>
+      <w:pPr>
+        <w:pStyle w:val="ListParagraph"/>
+        <w:numPr>
+          <w:ilvl w:val="1"/>
+          <w:numId w:val="2"/>
+        </w:numPr>
+        <w:outlineLvl w:val="1"/>
+      </w:pPr>
+      <w:bookmarkStart w:id="22" w:name="_Toc470156270"/>
+      <w:r>
+        <w:t>Tài liệu</w:t>
+      </w:r>
+      <w:bookmarkEnd w:id="22"/>
+    </w:p>
+    <w:p>
+      <w:pPr>
+        <w:pStyle w:val="ListParagraph"/>
+      </w:pPr>
+    </w:p>
+    <w:p>
+      <w:pPr>
+        <w:pStyle w:val="ListParagraph"/>
+        <w:numPr>
+          <w:ilvl w:val="0"/>
+          <w:numId w:val="2"/>
+        </w:numPr>
+        <w:outlineLvl w:val="1"/>
+      </w:pPr>
+      <w:bookmarkStart w:id="23" w:name="_Toc470156271"/>
+      <w:r>
+        <w:t>Các phương pháp đặc tả phần mềm thường dùng</w:t>
+      </w:r>
+      <w:bookmarkEnd w:id="23"/>
+    </w:p>
+    <w:p>
+      <w:pPr>
+        <w:pStyle w:val="ListParagraph"/>
+        <w:numPr>
+          <w:ilvl w:val="1"/>
+          <w:numId w:val="2"/>
+        </w:numPr>
+        <w:outlineLvl w:val="1"/>
+      </w:pPr>
+      <w:bookmarkStart w:id="24" w:name="_Toc470156272"/>
+      <w:r>
+        <w:t>Phân loại</w:t>
+      </w:r>
+      <w:bookmarkEnd w:id="24"/>
+    </w:p>
+    <w:p>
+      <w:pPr>
+        <w:pStyle w:val="ListParagraph"/>
+        <w:numPr>
+          <w:ilvl w:val="1"/>
+          <w:numId w:val="2"/>
+        </w:numPr>
+        <w:outlineLvl w:val="1"/>
+      </w:pPr>
+      <w:bookmarkStart w:id="25" w:name="_Toc470156273"/>
+      <w:r>
+        <w:t>Ngôn ngữ tự nhiên có cấu trúc</w:t>
+      </w:r>
+      <w:bookmarkEnd w:id="25"/>
+    </w:p>
+    <w:p>
+      <w:pPr>
+        <w:pStyle w:val="ListParagraph"/>
+        <w:numPr>
+          <w:ilvl w:val="1"/>
+          <w:numId w:val="2"/>
+        </w:numPr>
+        <w:outlineLvl w:val="1"/>
+      </w:pPr>
+      <w:bookmarkStart w:id="26" w:name="_Toc470156274"/>
+      <w:r>
+        <w:t>Ngôn ngữ thiết kế chương trình – PDL</w:t>
+      </w:r>
+      <w:bookmarkEnd w:id="26"/>
+    </w:p>
+    <w:p>
+      <w:pPr>
+        <w:pStyle w:val="ListParagraph"/>
+        <w:numPr>
+          <w:ilvl w:val="1"/>
+          <w:numId w:val="2"/>
+        </w:numPr>
+        <w:outlineLvl w:val="1"/>
+      </w:pPr>
+      <w:bookmarkStart w:id="27" w:name="_Toc470156275"/>
+      <w:r>
+        <w:t>Use case</w:t>
+      </w:r>
+      <w:bookmarkEnd w:id="27"/>
+    </w:p>
+    <w:p>
+      <w:pPr>
+        <w:pStyle w:val="ListParagraph"/>
+        <w:numPr>
+          <w:ilvl w:val="1"/>
+          <w:numId w:val="2"/>
+        </w:numPr>
+        <w:outlineLvl w:val="1"/>
+      </w:pPr>
+      <w:bookmarkStart w:id="28" w:name="_Toc470156276"/>
+      <w:r>
+        <w:t>User story</w:t>
+      </w:r>
+      <w:bookmarkEnd w:id="28"/>
+    </w:p>
+    <w:p>
+      <w:pPr>
+        <w:pStyle w:val="ListParagraph"/>
+        <w:numPr>
+          <w:ilvl w:val="1"/>
+          <w:numId w:val="2"/>
+        </w:numPr>
+        <w:outlineLvl w:val="1"/>
+      </w:pPr>
+      <w:bookmarkStart w:id="29" w:name="_Toc470156277"/>
+      <w:r>
+        <w:t>Formal method</w:t>
+      </w:r>
+      <w:bookmarkEnd w:id="29"/>
+    </w:p>
+    <w:p>
+      <w:pPr>
+        <w:pStyle w:val="ListParagraph"/>
+        <w:numPr>
+          <w:ilvl w:val="1"/>
+          <w:numId w:val="2"/>
+        </w:numPr>
+        <w:outlineLvl w:val="1"/>
+      </w:pPr>
+      <w:bookmarkStart w:id="30" w:name="_Toc470156278"/>
+      <w:r>
+        <w:t>Semi/Informal method</w:t>
+      </w:r>
+      <w:bookmarkEnd w:id="30"/>
+    </w:p>
+    <w:p>
+      <w:pPr>
+        <w:pStyle w:val="ListParagraph"/>
+        <w:numPr>
+          <w:ilvl w:val="1"/>
+          <w:numId w:val="2"/>
+        </w:numPr>
+        <w:outlineLvl w:val="1"/>
+      </w:pPr>
+      <w:bookmarkStart w:id="31" w:name="_Toc470156279"/>
+      <w:r>
+        <w:t>Petri net</w:t>
+      </w:r>
+      <w:bookmarkEnd w:id="31"/>
+    </w:p>
+    <w:p/>
+    <w:p>
+      <w:r>
+        <w:br w:type="page"/>
+      </w:r>
+    </w:p>
+    <w:p>
+      <w:pPr>
+        <w:pStyle w:val="ListParagraph"/>
+        <w:numPr>
+          <w:ilvl w:val="0"/>
+          <w:numId w:val="2"/>
+        </w:numPr>
+        <w:outlineLvl w:val="0"/>
+      </w:pPr>
+      <w:bookmarkStart w:id="32" w:name="_Toc470156280"/>
+      <w:r>
+        <w:lastRenderedPageBreak/>
+        <w:t>Tổng kết</w:t>
+      </w:r>
+      <w:bookmarkEnd w:id="32"/>
+    </w:p>
+    <w:p>
+      <w:r>
+        <w:br w:type="page"/>
+      </w:r>
+    </w:p>
+    <w:p>
+      <w:pPr>
+        <w:pStyle w:val="ListParagraph"/>
+        <w:numPr>
+          <w:ilvl w:val="0"/>
+          <w:numId w:val="2"/>
+        </w:numPr>
+        <w:outlineLvl w:val="0"/>
+      </w:pPr>
+      <w:bookmarkStart w:id="33" w:name="_Toc470156281"/>
+      <w:r>
+        <w:lastRenderedPageBreak/>
+        <w:t>Các tài liệu tham khảo</w:t>
+      </w:r>
+      <w:bookmarkEnd w:id="33"/>
+    </w:p>
+    <w:p>
+      <w:pPr>
+        <w:ind w:left="360"/>
+      </w:pPr>
+    </w:p>
+    <w:p>
+      <w:pPr>
+        <w:ind w:left="360"/>
+      </w:pPr>
+    </w:p>
+    <w:p>
+      <w:pPr>
+        <w:pStyle w:val="ListParagraph"/>
+      </w:pPr>
+    </w:p>
+    <w:p/>
+    <w:p>
+      <w:pPr>
+        <w:pStyle w:val="ListParagraph"/>
+        <w:ind w:left="360"/>
+      </w:pPr>
     </w:p>
     <w:p>
       <w:pPr>
@@ -316,90 +3553,90 @@
   </w:abstractNum>
   <w:abstractNum w:abstractNumId="1" w15:restartNumberingAfterBreak="0">
     <w:nsid w:val="218656D9"/>
-    <w:multiLevelType w:val="hybridMultilevel"/>
-    <w:tmpl w:val="147A02B6"/>
-    <w:lvl w:ilvl="0" w:tplc="0409000F">
+    <w:multiLevelType w:val="multilevel"/>
+    <w:tmpl w:val="0409001F"/>
+    <w:lvl w:ilvl="0">
       <w:start w:val="1"/>
       <w:numFmt w:val="decimal"/>
       <w:lvlText w:val="%1."/>
       <w:lvlJc w:val="left"/>
       <w:pPr>
-        <w:ind w:left="720" w:hanging="360"/>
+        <w:ind w:left="360" w:hanging="360"/>
       </w:pPr>
       <w:rPr>
         <w:rFonts w:hint="default"/>
       </w:rPr>
     </w:lvl>
-    <w:lvl w:ilvl="1" w:tplc="04090019">
-      <w:start w:val="1"/>
-      <w:numFmt w:val="lowerLetter"/>
-      <w:lvlText w:val="%2."/>
-      <w:lvlJc w:val="left"/>
-      <w:pPr>
-        <w:ind w:left="1440" w:hanging="360"/>
-      </w:pPr>
-    </w:lvl>
-    <w:lvl w:ilvl="2" w:tplc="0409001B">
-      <w:start w:val="1"/>
-      <w:numFmt w:val="lowerRoman"/>
-      <w:lvlText w:val="%3."/>
-      <w:lvlJc w:val="right"/>
-      <w:pPr>
-        <w:ind w:left="2160" w:hanging="180"/>
-      </w:pPr>
-    </w:lvl>
-    <w:lvl w:ilvl="3" w:tplc="0409000F" w:tentative="1">
+    <w:lvl w:ilvl="1">
       <w:start w:val="1"/>
       <w:numFmt w:val="decimal"/>
-      <w:lvlText w:val="%4."/>
+      <w:lvlText w:val="%1.%2."/>
       <w:lvlJc w:val="left"/>
       <w:pPr>
-        <w:ind w:left="2880" w:hanging="360"/>
+        <w:ind w:left="792" w:hanging="432"/>
       </w:pPr>
     </w:lvl>
-    <w:lvl w:ilvl="4" w:tplc="04090019" w:tentative="1">
-      <w:start w:val="1"/>
-      <w:numFmt w:val="lowerLetter"/>
-      <w:lvlText w:val="%5."/>
-      <w:lvlJc w:val="left"/>
-      <w:pPr>
-        <w:ind w:left="3600" w:hanging="360"/>
-      </w:pPr>
-    </w:lvl>
-    <w:lvl w:ilvl="5" w:tplc="0409001B" w:tentative="1">
-      <w:start w:val="1"/>
-      <w:numFmt w:val="lowerRoman"/>
-      <w:lvlText w:val="%6."/>
-      <w:lvlJc w:val="right"/>
-      <w:pPr>
-        <w:ind w:left="4320" w:hanging="180"/>
-      </w:pPr>
-    </w:lvl>
-    <w:lvl w:ilvl="6" w:tplc="0409000F" w:tentative="1">
+    <w:lvl w:ilvl="2">
       <w:start w:val="1"/>
       <w:numFmt w:val="decimal"/>
-      <w:lvlText w:val="%7."/>
+      <w:lvlText w:val="%1.%2.%3."/>
       <w:lvlJc w:val="left"/>
       <w:pPr>
-        <w:ind w:left="5040" w:hanging="360"/>
+        <w:ind w:left="1224" w:hanging="504"/>
       </w:pPr>
     </w:lvl>
-    <w:lvl w:ilvl="7" w:tplc="04090019" w:tentative="1">
+    <w:lvl w:ilvl="3">
       <w:start w:val="1"/>
-      <w:numFmt w:val="lowerLetter"/>
-      <w:lvlText w:val="%8."/>
+      <w:numFmt w:val="decimal"/>
+      <w:lvlText w:val="%1.%2.%3.%4."/>
       <w:lvlJc w:val="left"/>
       <w:pPr>
-        <w:ind w:left="5760" w:hanging="360"/>
+        <w:ind w:left="1728" w:hanging="648"/>
       </w:pPr>
     </w:lvl>
-    <w:lvl w:ilvl="8" w:tplc="0409001B" w:tentative="1">
+    <w:lvl w:ilvl="4">
       <w:start w:val="1"/>
-      <w:numFmt w:val="lowerRoman"/>
-      <w:lvlText w:val="%9."/>
-      <w:lvlJc w:val="right"/>
-      <w:pPr>
-        <w:ind w:left="6480" w:hanging="180"/>
+      <w:numFmt w:val="decimal"/>
+      <w:lvlText w:val="%1.%2.%3.%4.%5."/>
+      <w:lvlJc w:val="left"/>
+      <w:pPr>
+        <w:ind w:left="2232" w:hanging="792"/>
+      </w:pPr>
+    </w:lvl>
+    <w:lvl w:ilvl="5">
+      <w:start w:val="1"/>
+      <w:numFmt w:val="decimal"/>
+      <w:lvlText w:val="%1.%2.%3.%4.%5.%6."/>
+      <w:lvlJc w:val="left"/>
+      <w:pPr>
+        <w:ind w:left="2736" w:hanging="936"/>
+      </w:pPr>
+    </w:lvl>
+    <w:lvl w:ilvl="6">
+      <w:start w:val="1"/>
+      <w:numFmt w:val="decimal"/>
+      <w:lvlText w:val="%1.%2.%3.%4.%5.%6.%7."/>
+      <w:lvlJc w:val="left"/>
+      <w:pPr>
+        <w:ind w:left="3240" w:hanging="1080"/>
+      </w:pPr>
+    </w:lvl>
+    <w:lvl w:ilvl="7">
+      <w:start w:val="1"/>
+      <w:numFmt w:val="decimal"/>
+      <w:lvlText w:val="%1.%2.%3.%4.%5.%6.%7.%8."/>
+      <w:lvlJc w:val="left"/>
+      <w:pPr>
+        <w:ind w:left="3744" w:hanging="1224"/>
+      </w:pPr>
+    </w:lvl>
+    <w:lvl w:ilvl="8">
+      <w:start w:val="1"/>
+      <w:numFmt w:val="decimal"/>
+      <w:lvlText w:val="%1.%2.%3.%4.%5.%6.%7.%8.%9."/>
+      <w:lvlJc w:val="left"/>
+      <w:pPr>
+        <w:ind w:left="4320" w:hanging="1440"/>
       </w:pPr>
     </w:lvl>
   </w:abstractNum>
@@ -809,6 +4046,27 @@
     <w:name w:val="Normal"/>
     <w:qFormat/>
   </w:style>
+  <w:style w:type="paragraph" w:styleId="Heading1">
+    <w:name w:val="heading 1"/>
+    <w:basedOn w:val="Normal"/>
+    <w:next w:val="Normal"/>
+    <w:link w:val="Heading1Char"/>
+    <w:uiPriority w:val="9"/>
+    <w:qFormat/>
+    <w:rsid w:val="0076703C"/>
+    <w:pPr>
+      <w:keepNext/>
+      <w:keepLines/>
+      <w:spacing w:before="240" w:after="0"/>
+      <w:outlineLvl w:val="0"/>
+    </w:pPr>
+    <w:rPr>
+      <w:rFonts w:asciiTheme="majorHAnsi" w:eastAsiaTheme="majorEastAsia" w:hAnsiTheme="majorHAnsi" w:cstheme="majorBidi"/>
+      <w:color w:val="2E74B5" w:themeColor="accent1" w:themeShade="BF"/>
+      <w:sz w:val="32"/>
+      <w:szCs w:val="32"/>
+    </w:rPr>
+  </w:style>
   <w:style w:type="character" w:default="1" w:styleId="DefaultParagraphFont">
     <w:name w:val="Default Paragraph Font"/>
     <w:uiPriority w:val="1"/>
@@ -846,6 +4104,67 @@
       <w:ind w:left="720"/>
       <w:contextualSpacing/>
     </w:pPr>
+  </w:style>
+  <w:style w:type="character" w:customStyle="1" w:styleId="Heading1Char">
+    <w:name w:val="Heading 1 Char"/>
+    <w:basedOn w:val="DefaultParagraphFont"/>
+    <w:link w:val="Heading1"/>
+    <w:uiPriority w:val="9"/>
+    <w:rsid w:val="0076703C"/>
+    <w:rPr>
+      <w:rFonts w:asciiTheme="majorHAnsi" w:eastAsiaTheme="majorEastAsia" w:hAnsiTheme="majorHAnsi" w:cstheme="majorBidi"/>
+      <w:color w:val="2E74B5" w:themeColor="accent1" w:themeShade="BF"/>
+      <w:sz w:val="32"/>
+      <w:szCs w:val="32"/>
+    </w:rPr>
+  </w:style>
+  <w:style w:type="paragraph" w:styleId="TOCHeading">
+    <w:name w:val="TOC Heading"/>
+    <w:basedOn w:val="Heading1"/>
+    <w:next w:val="Normal"/>
+    <w:uiPriority w:val="39"/>
+    <w:unhideWhenUsed/>
+    <w:qFormat/>
+    <w:rsid w:val="0076703C"/>
+    <w:pPr>
+      <w:outlineLvl w:val="9"/>
+    </w:pPr>
+  </w:style>
+  <w:style w:type="paragraph" w:styleId="TOC1">
+    <w:name w:val="toc 1"/>
+    <w:basedOn w:val="Normal"/>
+    <w:next w:val="Normal"/>
+    <w:autoRedefine/>
+    <w:uiPriority w:val="39"/>
+    <w:unhideWhenUsed/>
+    <w:rsid w:val="006E3BA7"/>
+    <w:pPr>
+      <w:spacing w:after="100"/>
+    </w:pPr>
+  </w:style>
+  <w:style w:type="paragraph" w:styleId="TOC2">
+    <w:name w:val="toc 2"/>
+    <w:basedOn w:val="Normal"/>
+    <w:next w:val="Normal"/>
+    <w:autoRedefine/>
+    <w:uiPriority w:val="39"/>
+    <w:unhideWhenUsed/>
+    <w:rsid w:val="006E3BA7"/>
+    <w:pPr>
+      <w:spacing w:after="100"/>
+      <w:ind w:left="220"/>
+    </w:pPr>
+  </w:style>
+  <w:style w:type="character" w:styleId="Hyperlink">
+    <w:name w:val="Hyperlink"/>
+    <w:basedOn w:val="DefaultParagraphFont"/>
+    <w:uiPriority w:val="99"/>
+    <w:unhideWhenUsed/>
+    <w:rsid w:val="006E3BA7"/>
+    <w:rPr>
+      <w:color w:val="0563C1" w:themeColor="hyperlink"/>
+      <w:u w:val="single"/>
+    </w:rPr>
   </w:style>
 </w:styles>
 </file>
@@ -1109,4 +4428,16 @@
     </a:ext>
   </a:extLst>
 </a:theme>
+</file>
+
+<file path=customXml/item1.xml><?xml version="1.0" encoding="utf-8"?>
+<b:Sources xmlns:b="http://schemas.openxmlformats.org/officeDocument/2006/bibliography" xmlns="http://schemas.openxmlformats.org/officeDocument/2006/bibliography" SelectedStyle="\APASixthEditionOfficeOnline.xsl" StyleName="APA" Version="6"/>
+</file>
+
+<file path=customXml/itemProps1.xml><?xml version="1.0" encoding="utf-8"?>
+<ds:datastoreItem xmlns:ds="http://schemas.openxmlformats.org/officeDocument/2006/customXml" ds:itemID="{4BA96B00-B7B3-42AF-883A-04EDAA30DAE2}">
+  <ds:schemaRefs>
+    <ds:schemaRef ds:uri="http://schemas.openxmlformats.org/officeDocument/2006/bibliography"/>
+  </ds:schemaRefs>
+</ds:datastoreItem>
 </file>
</xml_diff>